<commit_message>
first changes after reviews
</commit_message>
<xml_diff>
--- a/analysis/paper/paper.docx
+++ b/analysis/paper/paper.docx
@@ -1316,7 +1316,7 @@
         <w:pStyle w:val="FirstParagraph"/>
       </w:pPr>
       <w:r>
-        <w:t xml:space="preserve">All analyses and data processing were accomplished in R (version 3.5.0)</w:t>
+        <w:t xml:space="preserve">All analyses and data processing were accomplished in R (version 3.5.1)</w:t>
       </w:r>
       <w:r>
         <w:t xml:space="preserve"> </w:t>
@@ -12096,7 +12096,7 @@
         <w:pStyle w:val="FirstParagraph"/>
       </w:pPr>
       <w:r>
-        <w:t xml:space="preserve">We would like to thank a diversity of institutions that provided funding to the work in Vale Boi in the last decade. These are Archaeological Association of Algarve, Fundaç~ao para a Ciência e Tecnologia, Instituto Portugu^es de Arqueologia, National Geographic Society, and Wenner-Gren Foundation for Anthropological Research.</w:t>
+        <w:t xml:space="preserve">We would like to thank a diversity of institutions that provided funding to the work in Vale Boi in the last decade. These are Archaeological Association of Algarve, Fundaç~ao para a Ciência e Tecnologia, Instituto Português de Arqueologia, National Geographic Society, and Wenner-Gren Foundation for Anthropological Research.</w:t>
       </w:r>
     </w:p>
     <w:p>
@@ -14180,7 +14180,7 @@
         <w:pStyle w:val="FirstParagraph"/>
       </w:pPr>
       <w:r>
-        <w:t xml:space="preserve">This report was generated on 2018-10-05 22:25:46 using the following computational environment and dependencies:</w:t>
+        <w:t xml:space="preserve">This report was generated on 2018-12-02 18:19:46 using the following computational environment and dependencies:</w:t>
       </w:r>
     </w:p>
     <w:p>
@@ -14200,7 +14200,7 @@
         <w:rPr>
           <w:rStyle w:val="VerbatimChar"/>
         </w:rPr>
-        <w:t xml:space="preserve">#&gt;  version  R version 3.5.0 (2018-04-23)</w:t>
+        <w:t xml:space="preserve">#&gt;  version  R version 3.5.1 (2018-07-02)</w:t>
       </w:r>
       <w:r>
         <w:br w:type="textWrapping"/>
@@ -14254,7 +14254,7 @@
         <w:rPr>
           <w:rStyle w:val="VerbatimChar"/>
         </w:rPr>
-        <w:t xml:space="preserve">#&gt;  date     2018-10-05                  </w:t>
+        <w:t xml:space="preserve">#&gt;  date     2018-12-02                  </w:t>
       </w:r>
       <w:r>
         <w:br w:type="textWrapping"/>
@@ -14272,1240 +14272,2554 @@
         <w:rPr>
           <w:rStyle w:val="VerbatimChar"/>
         </w:rPr>
-        <w:t xml:space="preserve">#&gt;  package       * version  date       source                         </w:t>
-      </w:r>
-      <w:r>
-        <w:br w:type="textWrapping"/>
-      </w:r>
-      <w:r>
-        <w:rPr>
-          <w:rStyle w:val="VerbatimChar"/>
-        </w:rPr>
-        <w:t xml:space="preserve">#&gt;  assertthat      0.2.0    2017-04-11 CRAN (R 3.5.1)                 </w:t>
-      </w:r>
-      <w:r>
-        <w:br w:type="textWrapping"/>
-      </w:r>
-      <w:r>
-        <w:rPr>
-          <w:rStyle w:val="VerbatimChar"/>
-        </w:rPr>
-        <w:t xml:space="preserve">#&gt;  backports       1.1.2    2017-12-13 CRAN (R 3.5.0)                 </w:t>
-      </w:r>
-      <w:r>
-        <w:br w:type="textWrapping"/>
-      </w:r>
-      <w:r>
-        <w:rPr>
-          <w:rStyle w:val="VerbatimChar"/>
-        </w:rPr>
-        <w:t xml:space="preserve">#&gt;  base          * 3.5.0    2018-04-23 local                          </w:t>
-      </w:r>
-      <w:r>
-        <w:br w:type="textWrapping"/>
-      </w:r>
-      <w:r>
-        <w:rPr>
-          <w:rStyle w:val="VerbatimChar"/>
-        </w:rPr>
-        <w:t xml:space="preserve">#&gt;  bayesplot       1.6.0    2018-08-02 CRAN (R 3.5.1)                 </w:t>
-      </w:r>
-      <w:r>
-        <w:br w:type="textWrapping"/>
-      </w:r>
-      <w:r>
-        <w:rPr>
-          <w:rStyle w:val="VerbatimChar"/>
-        </w:rPr>
-        <w:t xml:space="preserve">#&gt;  bindr           0.1.1    2018-03-13 CRAN (R 3.5.1)                 </w:t>
-      </w:r>
-      <w:r>
-        <w:br w:type="textWrapping"/>
-      </w:r>
-      <w:r>
-        <w:rPr>
-          <w:rStyle w:val="VerbatimChar"/>
-        </w:rPr>
-        <w:t xml:space="preserve">#&gt;  bindrcpp      * 0.2.2    2018-03-29 CRAN (R 3.5.1)                 </w:t>
-      </w:r>
-      <w:r>
-        <w:br w:type="textWrapping"/>
-      </w:r>
-      <w:r>
-        <w:rPr>
-          <w:rStyle w:val="VerbatimChar"/>
-        </w:rPr>
-        <w:t xml:space="preserve">#&gt;  bitops          1.0-6    2013-08-17 CRAN (R 3.5.0)                 </w:t>
-      </w:r>
-      <w:r>
-        <w:br w:type="textWrapping"/>
-      </w:r>
-      <w:r>
-        <w:rPr>
-          <w:rStyle w:val="VerbatimChar"/>
-        </w:rPr>
-        <w:t xml:space="preserve">#&gt;  bookdown        0.7      2018-02-18 CRAN (R 3.4.4)                 </w:t>
-      </w:r>
-      <w:r>
-        <w:br w:type="textWrapping"/>
-      </w:r>
-      <w:r>
-        <w:rPr>
-          <w:rStyle w:val="VerbatimChar"/>
-        </w:rPr>
-        <w:t xml:space="preserve">#&gt;  broom         * 0.5.0    2018-07-17 CRAN (R 3.5.1)                 </w:t>
-      </w:r>
-      <w:r>
-        <w:br w:type="textWrapping"/>
-      </w:r>
-      <w:r>
-        <w:rPr>
-          <w:rStyle w:val="VerbatimChar"/>
-        </w:rPr>
-        <w:t xml:space="preserve">#&gt;  cellranger      1.1.0    2016-07-27 CRAN (R 3.5.1)                 </w:t>
-      </w:r>
-      <w:r>
-        <w:br w:type="textWrapping"/>
-      </w:r>
-      <w:r>
-        <w:rPr>
-          <w:rStyle w:val="VerbatimChar"/>
-        </w:rPr>
-        <w:t xml:space="preserve">#&gt;  citr          * 0.2.0    2016-09-20 CRAN (R 3.5.1)                 </w:t>
-      </w:r>
-      <w:r>
-        <w:br w:type="textWrapping"/>
-      </w:r>
-      <w:r>
-        <w:rPr>
-          <w:rStyle w:val="VerbatimChar"/>
-        </w:rPr>
-        <w:t xml:space="preserve">#&gt;  cli             1.0.1    2018-09-25 CRAN (R 3.5.1)                 </w:t>
-      </w:r>
-      <w:r>
-        <w:br w:type="textWrapping"/>
-      </w:r>
-      <w:r>
-        <w:rPr>
-          <w:rStyle w:val="VerbatimChar"/>
-        </w:rPr>
-        <w:t xml:space="preserve">#&gt;  cluster         2.0.7-1  2018-04-13 CRAN (R 3.5.0)                 </w:t>
-      </w:r>
-      <w:r>
-        <w:br w:type="textWrapping"/>
-      </w:r>
-      <w:r>
-        <w:rPr>
-          <w:rStyle w:val="VerbatimChar"/>
-        </w:rPr>
-        <w:t xml:space="preserve">#&gt;  coda            0.19-1   2016-12-08 CRAN (R 3.4.4)                 </w:t>
-      </w:r>
-      <w:r>
-        <w:br w:type="textWrapping"/>
-      </w:r>
-      <w:r>
-        <w:rPr>
-          <w:rStyle w:val="VerbatimChar"/>
-        </w:rPr>
-        <w:t xml:space="preserve">#&gt;  codetools       0.2-15   2016-10-05 CRAN (R 3.5.0)                 </w:t>
-      </w:r>
-      <w:r>
-        <w:br w:type="textWrapping"/>
-      </w:r>
-      <w:r>
-        <w:rPr>
-          <w:rStyle w:val="VerbatimChar"/>
-        </w:rPr>
-        <w:t xml:space="preserve">#&gt;  coin            1.2-2    2017-11-28 CRAN (R 3.5.1)                 </w:t>
-      </w:r>
-      <w:r>
-        <w:br w:type="textWrapping"/>
-      </w:r>
-      <w:r>
-        <w:rPr>
-          <w:rStyle w:val="VerbatimChar"/>
-        </w:rPr>
-        <w:t xml:space="preserve">#&gt;  colorspace      1.3-2    2016-12-14 CRAN (R 3.5.1)                 </w:t>
-      </w:r>
-      <w:r>
-        <w:br w:type="textWrapping"/>
-      </w:r>
-      <w:r>
-        <w:rPr>
-          <w:rStyle w:val="VerbatimChar"/>
-        </w:rPr>
-        <w:t xml:space="preserve">#&gt;  compiler        3.5.0    2018-04-23 local                          </w:t>
-      </w:r>
-      <w:r>
-        <w:br w:type="textWrapping"/>
-      </w:r>
-      <w:r>
-        <w:rPr>
-          <w:rStyle w:val="VerbatimChar"/>
-        </w:rPr>
-        <w:t xml:space="preserve">#&gt;  cowplot         0.9.3    2018-07-15 CRAN (R 3.5.1)                 </w:t>
-      </w:r>
-      <w:r>
-        <w:br w:type="textWrapping"/>
-      </w:r>
-      <w:r>
-        <w:rPr>
-          <w:rStyle w:val="VerbatimChar"/>
-        </w:rPr>
-        <w:t xml:space="preserve">#&gt;  crayon          1.3.4    2017-09-16 CRAN (R 3.5.1)                 </w:t>
-      </w:r>
-      <w:r>
-        <w:br w:type="textWrapping"/>
-      </w:r>
-      <w:r>
-        <w:rPr>
-          <w:rStyle w:val="VerbatimChar"/>
-        </w:rPr>
-        <w:t xml:space="preserve">#&gt;  data.table      1.11.8   2018-09-30 CRAN (R 3.5.1)                 </w:t>
-      </w:r>
-      <w:r>
-        <w:br w:type="textWrapping"/>
-      </w:r>
-      <w:r>
-        <w:rPr>
-          <w:rStyle w:val="VerbatimChar"/>
-        </w:rPr>
-        <w:t xml:space="preserve">#&gt;  datasets      * 3.5.0    2018-04-23 local                          </w:t>
-      </w:r>
-      <w:r>
-        <w:br w:type="textWrapping"/>
-      </w:r>
-      <w:r>
-        <w:rPr>
-          <w:rStyle w:val="VerbatimChar"/>
-        </w:rPr>
-        <w:t xml:space="preserve">#&gt;  devtools      * 1.13.6   2018-06-27 CRAN (R 3.5.1)                 </w:t>
-      </w:r>
-      <w:r>
-        <w:br w:type="textWrapping"/>
-      </w:r>
-      <w:r>
-        <w:rPr>
-          <w:rStyle w:val="VerbatimChar"/>
-        </w:rPr>
-        <w:t xml:space="preserve">#&gt;  digest          0.6.17   2018-09-12 CRAN (R 3.5.1)                 </w:t>
-      </w:r>
-      <w:r>
-        <w:br w:type="textWrapping"/>
-      </w:r>
-      <w:r>
-        <w:rPr>
-          <w:rStyle w:val="VerbatimChar"/>
-        </w:rPr>
-        <w:t xml:space="preserve">#&gt;  dplyr         * 0.7.6    2018-06-29 CRAN (R 3.5.1)                 </w:t>
-      </w:r>
-      <w:r>
-        <w:br w:type="textWrapping"/>
-      </w:r>
-      <w:r>
-        <w:rPr>
-          <w:rStyle w:val="VerbatimChar"/>
-        </w:rPr>
-        <w:t xml:space="preserve">#&gt;  emmeans         1.2.4    2018-09-22 CRAN (R 3.5.1)                 </w:t>
-      </w:r>
-      <w:r>
-        <w:br w:type="textWrapping"/>
-      </w:r>
-      <w:r>
-        <w:rPr>
-          <w:rStyle w:val="VerbatimChar"/>
-        </w:rPr>
-        <w:t xml:space="preserve">#&gt;  epitools      * 0.5-10   2017-10-26 CRAN (R 3.5.0)                 </w:t>
-      </w:r>
-      <w:r>
-        <w:br w:type="textWrapping"/>
-      </w:r>
-      <w:r>
-        <w:rPr>
-          <w:rStyle w:val="VerbatimChar"/>
-        </w:rPr>
-        <w:t xml:space="preserve">#&gt;  estimability    1.3      2018-02-11 CRAN (R 3.5.0)                 </w:t>
-      </w:r>
-      <w:r>
-        <w:br w:type="textWrapping"/>
-      </w:r>
-      <w:r>
-        <w:rPr>
-          <w:rStyle w:val="VerbatimChar"/>
-        </w:rPr>
-        <w:t xml:space="preserve">#&gt;  evaluate        0.11     2018-07-17 CRAN (R 3.5.1)                 </w:t>
-      </w:r>
-      <w:r>
-        <w:br w:type="textWrapping"/>
-      </w:r>
-      <w:r>
-        <w:rPr>
-          <w:rStyle w:val="VerbatimChar"/>
-        </w:rPr>
-        <w:t xml:space="preserve">#&gt;  factoextra    * 1.0.5    2017-08-22 CRAN (R 3.5.1)                 </w:t>
-      </w:r>
-      <w:r>
-        <w:br w:type="textWrapping"/>
-      </w:r>
-      <w:r>
-        <w:rPr>
-          <w:rStyle w:val="VerbatimChar"/>
-        </w:rPr>
-        <w:t xml:space="preserve">#&gt;  FactoMineR    * 1.41     2018-05-04 CRAN (R 3.5.1)                 </w:t>
-      </w:r>
-      <w:r>
-        <w:br w:type="textWrapping"/>
-      </w:r>
-      <w:r>
-        <w:rPr>
-          <w:rStyle w:val="VerbatimChar"/>
-        </w:rPr>
-        <w:t xml:space="preserve">#&gt;  fansi           0.3.0    2018-08-13 CRAN (R 3.5.1)                 </w:t>
-      </w:r>
-      <w:r>
-        <w:br w:type="textWrapping"/>
-      </w:r>
-      <w:r>
-        <w:rPr>
-          <w:rStyle w:val="VerbatimChar"/>
-        </w:rPr>
-        <w:t xml:space="preserve">#&gt;  flashClust      1.01-2   2012-08-21 CRAN (R 3.5.0)                 </w:t>
-      </w:r>
-      <w:r>
-        <w:br w:type="textWrapping"/>
-      </w:r>
-      <w:r>
-        <w:rPr>
-          <w:rStyle w:val="VerbatimChar"/>
-        </w:rPr>
-        <w:t xml:space="preserve">#&gt;  forcats       * 0.3.0    2018-02-19 CRAN (R 3.5.1)                 </w:t>
-      </w:r>
-      <w:r>
-        <w:br w:type="textWrapping"/>
-      </w:r>
-      <w:r>
-        <w:rPr>
-          <w:rStyle w:val="VerbatimChar"/>
-        </w:rPr>
-        <w:t xml:space="preserve">#&gt;  foreign         0.8-71   2018-07-20 CRAN (R 3.5.1)                 </w:t>
-      </w:r>
-      <w:r>
-        <w:br w:type="textWrapping"/>
-      </w:r>
-      <w:r>
-        <w:rPr>
-          <w:rStyle w:val="VerbatimChar"/>
-        </w:rPr>
-        <w:t xml:space="preserve">#&gt;  gee             4.13-19  2015-06-29 CRAN (R 3.5.1)                 </w:t>
-      </w:r>
-      <w:r>
-        <w:br w:type="textWrapping"/>
-      </w:r>
-      <w:r>
-        <w:rPr>
-          <w:rStyle w:val="VerbatimChar"/>
-        </w:rPr>
-        <w:t xml:space="preserve">#&gt;  ggmap         * 2.7.903  2018-10-05 Github (dkahle/ggmap@3517767)  </w:t>
-      </w:r>
-      <w:r>
-        <w:br w:type="textWrapping"/>
-      </w:r>
-      <w:r>
-        <w:rPr>
-          <w:rStyle w:val="VerbatimChar"/>
-        </w:rPr>
-        <w:t xml:space="preserve">#&gt;  ggplot2       * 3.0.0    2018-07-03 CRAN (R 3.5.1)                 </w:t>
-      </w:r>
-      <w:r>
-        <w:br w:type="textWrapping"/>
-      </w:r>
-      <w:r>
-        <w:rPr>
-          <w:rStyle w:val="VerbatimChar"/>
-        </w:rPr>
-        <w:t xml:space="preserve">#&gt;  ggpubr        * 0.1.8    2018-08-30 CRAN (R 3.5.1)                 </w:t>
-      </w:r>
-      <w:r>
-        <w:br w:type="textWrapping"/>
-      </w:r>
-      <w:r>
-        <w:rPr>
-          <w:rStyle w:val="VerbatimChar"/>
-        </w:rPr>
-        <w:t xml:space="preserve">#&gt;  ggrepel       * 0.8.0    2018-05-09 CRAN (R 3.5.1)                 </w:t>
-      </w:r>
-      <w:r>
-        <w:br w:type="textWrapping"/>
-      </w:r>
-      <w:r>
-        <w:rPr>
-          <w:rStyle w:val="VerbatimChar"/>
-        </w:rPr>
-        <w:t xml:space="preserve">#&gt;  ggridges        0.5.1    2018-09-27 CRAN (R 3.5.1)                 </w:t>
-      </w:r>
-      <w:r>
-        <w:br w:type="textWrapping"/>
-      </w:r>
-      <w:r>
-        <w:rPr>
-          <w:rStyle w:val="VerbatimChar"/>
-        </w:rPr>
-        <w:t xml:space="preserve">#&gt;  glmmTMB         0.2.2.0  2018-07-03 CRAN (R 3.5.1)                 </w:t>
-      </w:r>
-      <w:r>
-        <w:br w:type="textWrapping"/>
-      </w:r>
-      <w:r>
-        <w:rPr>
-          <w:rStyle w:val="VerbatimChar"/>
-        </w:rPr>
-        <w:t xml:space="preserve">#&gt;  glue            1.3.0    2018-07-17 CRAN (R 3.5.1)                 </w:t>
-      </w:r>
-      <w:r>
-        <w:br w:type="textWrapping"/>
-      </w:r>
-      <w:r>
-        <w:rPr>
-          <w:rStyle w:val="VerbatimChar"/>
-        </w:rPr>
-        <w:t xml:space="preserve">#&gt;  graphics      * 3.5.0    2018-04-23 local                          </w:t>
-      </w:r>
-      <w:r>
-        <w:br w:type="textWrapping"/>
-      </w:r>
-      <w:r>
-        <w:rPr>
-          <w:rStyle w:val="VerbatimChar"/>
-        </w:rPr>
-        <w:t xml:space="preserve">#&gt;  grDevices     * 3.5.0    2018-04-23 local                          </w:t>
-      </w:r>
-      <w:r>
-        <w:br w:type="textWrapping"/>
-      </w:r>
-      <w:r>
-        <w:rPr>
-          <w:rStyle w:val="VerbatimChar"/>
-        </w:rPr>
-        <w:t xml:space="preserve">#&gt;  grid          * 3.5.0    2018-04-23 local                          </w:t>
-      </w:r>
-      <w:r>
-        <w:br w:type="textWrapping"/>
-      </w:r>
-      <w:r>
-        <w:rPr>
-          <w:rStyle w:val="VerbatimChar"/>
-        </w:rPr>
-        <w:t xml:space="preserve">#&gt;  gridExtra       2.3      2017-09-09 CRAN (R 3.5.1)                 </w:t>
-      </w:r>
-      <w:r>
-        <w:br w:type="textWrapping"/>
-      </w:r>
-      <w:r>
-        <w:rPr>
-          <w:rStyle w:val="VerbatimChar"/>
-        </w:rPr>
-        <w:t xml:space="preserve">#&gt;  gtable          0.2.0    2016-02-26 CRAN (R 3.5.1)                 </w:t>
-      </w:r>
-      <w:r>
-        <w:br w:type="textWrapping"/>
-      </w:r>
-      <w:r>
-        <w:rPr>
-          <w:rStyle w:val="VerbatimChar"/>
-        </w:rPr>
-        <w:t xml:space="preserve">#&gt;  haven           1.1.2    2018-06-27 CRAN (R 3.5.1)                 </w:t>
-      </w:r>
-      <w:r>
-        <w:br w:type="textWrapping"/>
-      </w:r>
-      <w:r>
-        <w:rPr>
-          <w:rStyle w:val="VerbatimChar"/>
-        </w:rPr>
-        <w:t xml:space="preserve">#&gt;  highr           0.7      2018-06-09 CRAN (R 3.5.1)                 </w:t>
-      </w:r>
-      <w:r>
-        <w:br w:type="textWrapping"/>
-      </w:r>
-      <w:r>
-        <w:rPr>
-          <w:rStyle w:val="VerbatimChar"/>
-        </w:rPr>
-        <w:t xml:space="preserve">#&gt;  hms             0.4.2    2018-03-10 CRAN (R 3.5.1)                 </w:t>
-      </w:r>
-      <w:r>
-        <w:br w:type="textWrapping"/>
-      </w:r>
-      <w:r>
-        <w:rPr>
-          <w:rStyle w:val="VerbatimChar"/>
-        </w:rPr>
-        <w:t xml:space="preserve">#&gt;  htmltools       0.3.6    2017-04-28 CRAN (R 3.5.1)                 </w:t>
-      </w:r>
-      <w:r>
-        <w:br w:type="textWrapping"/>
-      </w:r>
-      <w:r>
-        <w:rPr>
-          <w:rStyle w:val="VerbatimChar"/>
-        </w:rPr>
-        <w:t xml:space="preserve">#&gt;  httpuv          1.4.5    2018-07-19 CRAN (R 3.5.1)                 </w:t>
-      </w:r>
-      <w:r>
-        <w:br w:type="textWrapping"/>
-      </w:r>
-      <w:r>
-        <w:rPr>
-          <w:rStyle w:val="VerbatimChar"/>
-        </w:rPr>
-        <w:t xml:space="preserve">#&gt;  httr            1.3.1    2017-08-20 CRAN (R 3.5.1)                 </w:t>
-      </w:r>
-      <w:r>
-        <w:br w:type="textWrapping"/>
-      </w:r>
-      <w:r>
-        <w:rPr>
-          <w:rStyle w:val="VerbatimChar"/>
-        </w:rPr>
-        <w:t xml:space="preserve">#&gt;  jpeg            0.1-8    2014-01-23 CRAN (R 3.5.0)                 </w:t>
-      </w:r>
-      <w:r>
-        <w:br w:type="textWrapping"/>
-      </w:r>
-      <w:r>
-        <w:rPr>
-          <w:rStyle w:val="VerbatimChar"/>
-        </w:rPr>
-        <w:t xml:space="preserve">#&gt;  jsonlite        1.5      2017-06-01 CRAN (R 3.5.1)                 </w:t>
-      </w:r>
-      <w:r>
-        <w:br w:type="textWrapping"/>
-      </w:r>
-      <w:r>
-        <w:rPr>
-          <w:rStyle w:val="VerbatimChar"/>
-        </w:rPr>
-        <w:t xml:space="preserve">#&gt;  knitr         * 1.20     2018-02-20 CRAN (R 3.5.1)                 </w:t>
-      </w:r>
-      <w:r>
-        <w:br w:type="textWrapping"/>
-      </w:r>
-      <w:r>
-        <w:rPr>
-          <w:rStyle w:val="VerbatimChar"/>
-        </w:rPr>
-        <w:t xml:space="preserve">#&gt;  labeling        0.3      2014-08-23 CRAN (R 3.5.0)                 </w:t>
-      </w:r>
-      <w:r>
-        <w:br w:type="textWrapping"/>
-      </w:r>
-      <w:r>
-        <w:rPr>
-          <w:rStyle w:val="VerbatimChar"/>
-        </w:rPr>
-        <w:t xml:space="preserve">#&gt;  later           0.7.5    2018-09-18 CRAN (R 3.5.1)                 </w:t>
-      </w:r>
-      <w:r>
-        <w:br w:type="textWrapping"/>
-      </w:r>
-      <w:r>
-        <w:rPr>
-          <w:rStyle w:val="VerbatimChar"/>
-        </w:rPr>
-        <w:t xml:space="preserve">#&gt;  lattice         0.20-35  2017-03-25 CRAN (R 3.5.0)                 </w:t>
-      </w:r>
-      <w:r>
-        <w:br w:type="textWrapping"/>
-      </w:r>
-      <w:r>
-        <w:rPr>
-          <w:rStyle w:val="VerbatimChar"/>
-        </w:rPr>
-        <w:t xml:space="preserve">#&gt;  lazyeval        0.2.1    2017-10-29 CRAN (R 3.5.1)                 </w:t>
-      </w:r>
-      <w:r>
-        <w:br w:type="textWrapping"/>
-      </w:r>
-      <w:r>
-        <w:rPr>
-          <w:rStyle w:val="VerbatimChar"/>
-        </w:rPr>
-        <w:t xml:space="preserve">#&gt;  leaps           3.0      2017-01-10 CRAN (R 3.5.1)                 </w:t>
-      </w:r>
-      <w:r>
-        <w:br w:type="textWrapping"/>
-      </w:r>
-      <w:r>
-        <w:rPr>
-          <w:rStyle w:val="VerbatimChar"/>
-        </w:rPr>
-        <w:t xml:space="preserve">#&gt;  legendMap     * 1.0      2018-10-05 Github (3wen/legendMap@707f00c)</w:t>
-      </w:r>
-      <w:r>
-        <w:br w:type="textWrapping"/>
-      </w:r>
-      <w:r>
-        <w:rPr>
-          <w:rStyle w:val="VerbatimChar"/>
-        </w:rPr>
-        <w:t xml:space="preserve">#&gt;  lme4            1.1-18-1 2018-08-17 CRAN (R 3.5.1)                 </w:t>
-      </w:r>
-      <w:r>
-        <w:br w:type="textWrapping"/>
-      </w:r>
-      <w:r>
-        <w:rPr>
-          <w:rStyle w:val="VerbatimChar"/>
-        </w:rPr>
-        <w:t xml:space="preserve">#&gt;  lubridate       1.7.4    2018-04-11 CRAN (R 3.5.1)                 </w:t>
-      </w:r>
-      <w:r>
-        <w:br w:type="textWrapping"/>
-      </w:r>
-      <w:r>
-        <w:rPr>
-          <w:rStyle w:val="VerbatimChar"/>
-        </w:rPr>
-        <w:t xml:space="preserve">#&gt;  magrittr      * 1.5      2014-11-22 CRAN (R 3.5.1)                 </w:t>
-      </w:r>
-      <w:r>
-        <w:br w:type="textWrapping"/>
-      </w:r>
-      <w:r>
-        <w:rPr>
-          <w:rStyle w:val="VerbatimChar"/>
-        </w:rPr>
-        <w:t xml:space="preserve">#&gt;  maps          * 3.3.0    2018-04-03 CRAN (R 3.5.1)                 </w:t>
-      </w:r>
-      <w:r>
-        <w:br w:type="textWrapping"/>
-      </w:r>
-      <w:r>
-        <w:rPr>
-          <w:rStyle w:val="VerbatimChar"/>
-        </w:rPr>
-        <w:t xml:space="preserve">#&gt;  maptools      * 0.9-4    2018-09-19 CRAN (R 3.5.1)                 </w:t>
-      </w:r>
-      <w:r>
-        <w:br w:type="textWrapping"/>
-      </w:r>
-      <w:r>
-        <w:rPr>
-          <w:rStyle w:val="VerbatimChar"/>
-        </w:rPr>
-        <w:t xml:space="preserve">#&gt;  MASS            7.3-49   2018-02-23 CRAN (R 3.5.0)                 </w:t>
-      </w:r>
-      <w:r>
-        <w:br w:type="textWrapping"/>
-      </w:r>
-      <w:r>
-        <w:rPr>
-          <w:rStyle w:val="VerbatimChar"/>
-        </w:rPr>
-        <w:t xml:space="preserve">#&gt;  Matrix          1.2-14   2018-04-13 CRAN (R 3.5.0)                 </w:t>
-      </w:r>
-      <w:r>
-        <w:br w:type="textWrapping"/>
-      </w:r>
-      <w:r>
-        <w:rPr>
-          <w:rStyle w:val="VerbatimChar"/>
-        </w:rPr>
-        <w:t xml:space="preserve">#&gt;  memoise         1.1.0    2017-04-21 CRAN (R 3.5.1)                 </w:t>
-      </w:r>
-      <w:r>
-        <w:br w:type="textWrapping"/>
-      </w:r>
-      <w:r>
-        <w:rPr>
-          <w:rStyle w:val="VerbatimChar"/>
-        </w:rPr>
-        <w:t xml:space="preserve">#&gt;  methods       * 3.5.0    2018-04-23 local                          </w:t>
-      </w:r>
-      <w:r>
-        <w:br w:type="textWrapping"/>
-      </w:r>
-      <w:r>
-        <w:rPr>
-          <w:rStyle w:val="VerbatimChar"/>
-        </w:rPr>
-        <w:t xml:space="preserve">#&gt;  mime            0.5      2016-07-07 CRAN (R 3.5.0)                 </w:t>
-      </w:r>
-      <w:r>
-        <w:br w:type="textWrapping"/>
-      </w:r>
-      <w:r>
-        <w:rPr>
-          <w:rStyle w:val="VerbatimChar"/>
-        </w:rPr>
-        <w:t xml:space="preserve">#&gt;  miniUI          0.1.1.1  2018-05-18 CRAN (R 3.5.1)                 </w:t>
-      </w:r>
-      <w:r>
-        <w:br w:type="textWrapping"/>
-      </w:r>
-      <w:r>
-        <w:rPr>
-          <w:rStyle w:val="VerbatimChar"/>
-        </w:rPr>
-        <w:t xml:space="preserve">#&gt;  minqa           1.2.4    2014-10-09 CRAN (R 3.5.1)                 </w:t>
-      </w:r>
-      <w:r>
-        <w:br w:type="textWrapping"/>
-      </w:r>
-      <w:r>
-        <w:rPr>
-          <w:rStyle w:val="VerbatimChar"/>
-        </w:rPr>
-        <w:t xml:space="preserve">#&gt;  modelr          0.1.2    2018-05-11 CRAN (R 3.5.1)                 </w:t>
-      </w:r>
-      <w:r>
-        <w:br w:type="textWrapping"/>
-      </w:r>
-      <w:r>
-        <w:rPr>
-          <w:rStyle w:val="VerbatimChar"/>
-        </w:rPr>
-        <w:t xml:space="preserve">#&gt;  modeltools      0.2-22   2018-07-16 CRAN (R 3.5.1)                 </w:t>
-      </w:r>
-      <w:r>
-        <w:br w:type="textWrapping"/>
-      </w:r>
-      <w:r>
-        <w:rPr>
-          <w:rStyle w:val="VerbatimChar"/>
-        </w:rPr>
-        <w:t xml:space="preserve">#&gt;  multcomp        1.4-8    2017-11-08 CRAN (R 3.5.1)                 </w:t>
-      </w:r>
-      <w:r>
-        <w:br w:type="textWrapping"/>
-      </w:r>
-      <w:r>
-        <w:rPr>
-          <w:rStyle w:val="VerbatimChar"/>
-        </w:rPr>
-        <w:t xml:space="preserve">#&gt;  munsell         0.5.0    2018-06-12 CRAN (R 3.5.1)                 </w:t>
-      </w:r>
-      <w:r>
-        <w:br w:type="textWrapping"/>
-      </w:r>
-      <w:r>
-        <w:rPr>
-          <w:rStyle w:val="VerbatimChar"/>
-        </w:rPr>
-        <w:t xml:space="preserve">#&gt;  mvtnorm         1.0-8    2018-05-31 CRAN (R 3.5.0)                 </w:t>
-      </w:r>
-      <w:r>
-        <w:br w:type="textWrapping"/>
-      </w:r>
-      <w:r>
-        <w:rPr>
-          <w:rStyle w:val="VerbatimChar"/>
-        </w:rPr>
-        <w:t xml:space="preserve">#&gt;  nlme            3.1-137  2018-04-07 CRAN (R 3.5.0)                 </w:t>
-      </w:r>
-      <w:r>
-        <w:br w:type="textWrapping"/>
-      </w:r>
-      <w:r>
-        <w:rPr>
-          <w:rStyle w:val="VerbatimChar"/>
-        </w:rPr>
-        <w:t xml:space="preserve">#&gt;  nloptr          1.2.0    2018-09-30 CRAN (R 3.5.1)                 </w:t>
-      </w:r>
-      <w:r>
-        <w:br w:type="textWrapping"/>
-      </w:r>
-      <w:r>
-        <w:rPr>
-          <w:rStyle w:val="VerbatimChar"/>
-        </w:rPr>
-        <w:t xml:space="preserve">#&gt;  parallel        3.5.0    2018-04-23 local                          </w:t>
-      </w:r>
-      <w:r>
-        <w:br w:type="textWrapping"/>
-      </w:r>
-      <w:r>
-        <w:rPr>
-          <w:rStyle w:val="VerbatimChar"/>
-        </w:rPr>
-        <w:t xml:space="preserve">#&gt;  pillar          1.3.0    2018-07-14 CRAN (R 3.5.1)                 </w:t>
-      </w:r>
-      <w:r>
-        <w:br w:type="textWrapping"/>
-      </w:r>
-      <w:r>
-        <w:rPr>
-          <w:rStyle w:val="VerbatimChar"/>
-        </w:rPr>
-        <w:t xml:space="preserve">#&gt;  pkgconfig       2.0.2    2018-08-16 CRAN (R 3.5.1)                 </w:t>
-      </w:r>
-      <w:r>
-        <w:br w:type="textWrapping"/>
-      </w:r>
-      <w:r>
-        <w:rPr>
-          <w:rStyle w:val="VerbatimChar"/>
-        </w:rPr>
-        <w:t xml:space="preserve">#&gt;  plyr            1.8.4    2016-06-08 CRAN (R 3.5.1)                 </w:t>
-      </w:r>
-      <w:r>
-        <w:br w:type="textWrapping"/>
-      </w:r>
-      <w:r>
-        <w:rPr>
-          <w:rStyle w:val="VerbatimChar"/>
-        </w:rPr>
-        <w:t xml:space="preserve">#&gt;  png             0.1-7    2013-12-03 CRAN (R 3.5.0)                 </w:t>
-      </w:r>
-      <w:r>
-        <w:br w:type="textWrapping"/>
-      </w:r>
-      <w:r>
-        <w:rPr>
-          <w:rStyle w:val="VerbatimChar"/>
-        </w:rPr>
-        <w:t xml:space="preserve">#&gt;  powerAnalysis * 0.2.1    2017-02-02 CRAN (R 3.5.0)                 </w:t>
-      </w:r>
-      <w:r>
-        <w:br w:type="textWrapping"/>
-      </w:r>
-      <w:r>
-        <w:rPr>
-          <w:rStyle w:val="VerbatimChar"/>
-        </w:rPr>
-        <w:t xml:space="preserve">#&gt;  prediction      0.3.6    2018-05-22 CRAN (R 3.5.1)                 </w:t>
-      </w:r>
-      <w:r>
-        <w:br w:type="textWrapping"/>
-      </w:r>
-      <w:r>
-        <w:rPr>
-          <w:rStyle w:val="VerbatimChar"/>
-        </w:rPr>
-        <w:t xml:space="preserve">#&gt;  promises        1.0.1    2018-04-13 CRAN (R 3.5.1)                 </w:t>
-      </w:r>
-      <w:r>
-        <w:br w:type="textWrapping"/>
-      </w:r>
-      <w:r>
-        <w:rPr>
-          <w:rStyle w:val="VerbatimChar"/>
-        </w:rPr>
-        <w:t xml:space="preserve">#&gt;  purrr         * 0.2.5    2018-05-29 CRAN (R 3.5.1)                 </w:t>
-      </w:r>
-      <w:r>
-        <w:br w:type="textWrapping"/>
-      </w:r>
-      <w:r>
-        <w:rPr>
-          <w:rStyle w:val="VerbatimChar"/>
-        </w:rPr>
-        <w:t xml:space="preserve">#&gt;  pwr             1.2-2    2018-03-03 CRAN (R 3.5.1)                 </w:t>
-      </w:r>
-      <w:r>
-        <w:br w:type="textWrapping"/>
-      </w:r>
-      <w:r>
-        <w:rPr>
-          <w:rStyle w:val="VerbatimChar"/>
-        </w:rPr>
-        <w:t xml:space="preserve">#&gt;  R6              2.2.2    2017-06-17 CRAN (R 3.5.1)                 </w:t>
-      </w:r>
-      <w:r>
-        <w:br w:type="textWrapping"/>
-      </w:r>
-      <w:r>
-        <w:rPr>
-          <w:rStyle w:val="VerbatimChar"/>
-        </w:rPr>
-        <w:t xml:space="preserve">#&gt;  Rcpp            0.12.19  2018-10-01 CRAN (R 3.5.1)                 </w:t>
-      </w:r>
-      <w:r>
-        <w:br w:type="textWrapping"/>
-      </w:r>
-      <w:r>
-        <w:rPr>
-          <w:rStyle w:val="VerbatimChar"/>
-        </w:rPr>
-        <w:t xml:space="preserve">#&gt;  readr         * 1.1.1    2017-05-16 CRAN (R 3.5.1)                 </w:t>
-      </w:r>
-      <w:r>
-        <w:br w:type="textWrapping"/>
-      </w:r>
-      <w:r>
-        <w:rPr>
-          <w:rStyle w:val="VerbatimChar"/>
-        </w:rPr>
-        <w:t xml:space="preserve">#&gt;  readxl          1.1.0    2018-04-20 CRAN (R 3.5.1)                 </w:t>
-      </w:r>
-      <w:r>
-        <w:br w:type="textWrapping"/>
-      </w:r>
-      <w:r>
-        <w:rPr>
-          <w:rStyle w:val="VerbatimChar"/>
-        </w:rPr>
-        <w:t xml:space="preserve">#&gt;  RgoogleMaps     1.4.2    2018-06-08 CRAN (R 3.5.1)                 </w:t>
-      </w:r>
-      <w:r>
-        <w:br w:type="textWrapping"/>
-      </w:r>
-      <w:r>
-        <w:rPr>
-          <w:rStyle w:val="VerbatimChar"/>
-        </w:rPr>
-        <w:t xml:space="preserve">#&gt;  rjson           0.2.20   2018-06-08 CRAN (R 3.5.0)                 </w:t>
-      </w:r>
-      <w:r>
-        <w:br w:type="textWrapping"/>
-      </w:r>
-      <w:r>
-        <w:rPr>
-          <w:rStyle w:val="VerbatimChar"/>
-        </w:rPr>
-        <w:t xml:space="preserve">#&gt;  rlang           0.2.2    2018-08-16 CRAN (R 3.5.1)                 </w:t>
-      </w:r>
-      <w:r>
-        <w:br w:type="textWrapping"/>
-      </w:r>
-      <w:r>
-        <w:rPr>
-          <w:rStyle w:val="VerbatimChar"/>
-        </w:rPr>
-        <w:t xml:space="preserve">#&gt;  rmarkdown       1.10     2018-06-11 CRAN (R 3.5.1)                 </w:t>
-      </w:r>
-      <w:r>
-        <w:br w:type="textWrapping"/>
-      </w:r>
-      <w:r>
-        <w:rPr>
-          <w:rStyle w:val="VerbatimChar"/>
-        </w:rPr>
-        <w:t xml:space="preserve">#&gt;  rprojroot       1.3-2    2018-01-03 CRAN (R 3.5.1)                 </w:t>
-      </w:r>
-      <w:r>
-        <w:br w:type="textWrapping"/>
-      </w:r>
-      <w:r>
-        <w:rPr>
-          <w:rStyle w:val="VerbatimChar"/>
-        </w:rPr>
-        <w:t xml:space="preserve">#&gt;  rstudioapi      0.7      2017-09-07 CRAN (R 3.5.1)                 </w:t>
-      </w:r>
-      <w:r>
-        <w:br w:type="textWrapping"/>
-      </w:r>
-      <w:r>
-        <w:rPr>
-          <w:rStyle w:val="VerbatimChar"/>
-        </w:rPr>
-        <w:t xml:space="preserve">#&gt;  rvest           0.3.2    2016-06-17 CRAN (R 3.5.1)                 </w:t>
-      </w:r>
-      <w:r>
-        <w:br w:type="textWrapping"/>
-      </w:r>
-      <w:r>
-        <w:rPr>
-          <w:rStyle w:val="VerbatimChar"/>
-        </w:rPr>
-        <w:t xml:space="preserve">#&gt;  sandwich        2.5-0    2018-08-17 CRAN (R 3.5.1)                 </w:t>
-      </w:r>
-      <w:r>
-        <w:br w:type="textWrapping"/>
-      </w:r>
-      <w:r>
-        <w:rPr>
-          <w:rStyle w:val="VerbatimChar"/>
-        </w:rPr>
-        <w:t xml:space="preserve">#&gt;  scales          1.0.0    2018-08-09 CRAN (R 3.5.1)                 </w:t>
-      </w:r>
-      <w:r>
-        <w:br w:type="textWrapping"/>
-      </w:r>
-      <w:r>
-        <w:rPr>
-          <w:rStyle w:val="VerbatimChar"/>
-        </w:rPr>
-        <w:t xml:space="preserve">#&gt;  scatterplot3d   0.3-41   2018-03-14 CRAN (R 3.5.0)                 </w:t>
-      </w:r>
-      <w:r>
-        <w:br w:type="textWrapping"/>
-      </w:r>
-      <w:r>
-        <w:rPr>
-          <w:rStyle w:val="VerbatimChar"/>
-        </w:rPr>
-        <w:t xml:space="preserve">#&gt;  shiny           1.1.0    2018-05-17 CRAN (R 3.5.1)                 </w:t>
-      </w:r>
-      <w:r>
-        <w:br w:type="textWrapping"/>
-      </w:r>
-      <w:r>
-        <w:rPr>
-          <w:rStyle w:val="VerbatimChar"/>
-        </w:rPr>
-        <w:t xml:space="preserve">#&gt;  sjlabelled      1.0.14   2018-09-12 CRAN (R 3.5.1)                 </w:t>
-      </w:r>
-      <w:r>
-        <w:br w:type="textWrapping"/>
-      </w:r>
-      <w:r>
-        <w:rPr>
-          <w:rStyle w:val="VerbatimChar"/>
-        </w:rPr>
-        <w:t xml:space="preserve">#&gt;  sjmisc          2.7.5    2018-09-13 CRAN (R 3.5.1)                 </w:t>
-      </w:r>
-      <w:r>
-        <w:br w:type="textWrapping"/>
-      </w:r>
-      <w:r>
-        <w:rPr>
-          <w:rStyle w:val="VerbatimChar"/>
-        </w:rPr>
-        <w:t xml:space="preserve">#&gt;  sjstats       * 0.17.0   2018-08-20 CRAN (R 3.5.1)                 </w:t>
-      </w:r>
-      <w:r>
-        <w:br w:type="textWrapping"/>
-      </w:r>
-      <w:r>
-        <w:rPr>
-          <w:rStyle w:val="VerbatimChar"/>
-        </w:rPr>
-        <w:t xml:space="preserve">#&gt;  snakecase       0.9.2    2018-08-14 CRAN (R 3.5.1)                 </w:t>
-      </w:r>
-      <w:r>
-        <w:br w:type="textWrapping"/>
-      </w:r>
-      <w:r>
-        <w:rPr>
-          <w:rStyle w:val="VerbatimChar"/>
-        </w:rPr>
-        <w:t xml:space="preserve">#&gt;  sp            * 1.3-1    2018-06-05 CRAN (R 3.5.1)                 </w:t>
-      </w:r>
-      <w:r>
-        <w:br w:type="textWrapping"/>
-      </w:r>
-      <w:r>
-        <w:rPr>
-          <w:rStyle w:val="VerbatimChar"/>
-        </w:rPr>
-        <w:t xml:space="preserve">#&gt;  splines         3.5.0    2018-04-23 local                          </w:t>
-      </w:r>
-      <w:r>
-        <w:br w:type="textWrapping"/>
-      </w:r>
-      <w:r>
-        <w:rPr>
-          <w:rStyle w:val="VerbatimChar"/>
-        </w:rPr>
-        <w:t xml:space="preserve">#&gt;  stats         * 3.5.0    2018-04-23 local                          </w:t>
-      </w:r>
-      <w:r>
-        <w:br w:type="textWrapping"/>
-      </w:r>
-      <w:r>
-        <w:rPr>
-          <w:rStyle w:val="VerbatimChar"/>
-        </w:rPr>
-        <w:t xml:space="preserve">#&gt;  stats4          3.5.0    2018-04-23 local                          </w:t>
-      </w:r>
-      <w:r>
-        <w:br w:type="textWrapping"/>
-      </w:r>
-      <w:r>
-        <w:rPr>
-          <w:rStyle w:val="VerbatimChar"/>
-        </w:rPr>
-        <w:t xml:space="preserve">#&gt;  stringdist      0.9.5.1  2018-06-08 CRAN (R 3.5.1)                 </w:t>
-      </w:r>
-      <w:r>
-        <w:br w:type="textWrapping"/>
-      </w:r>
-      <w:r>
-        <w:rPr>
-          <w:rStyle w:val="VerbatimChar"/>
-        </w:rPr>
-        <w:t xml:space="preserve">#&gt;  stringi         1.1.7    2018-03-12 CRAN (R 3.5.0)                 </w:t>
-      </w:r>
-      <w:r>
-        <w:br w:type="textWrapping"/>
-      </w:r>
-      <w:r>
-        <w:rPr>
-          <w:rStyle w:val="VerbatimChar"/>
-        </w:rPr>
-        <w:t xml:space="preserve">#&gt;  stringr       * 1.3.1    2018-05-10 CRAN (R 3.5.1)                 </w:t>
-      </w:r>
-      <w:r>
-        <w:br w:type="textWrapping"/>
-      </w:r>
-      <w:r>
-        <w:rPr>
-          <w:rStyle w:val="VerbatimChar"/>
-        </w:rPr>
-        <w:t xml:space="preserve">#&gt;  survey          3.33-2   2018-03-13 CRAN (R 3.5.1)                 </w:t>
-      </w:r>
-      <w:r>
-        <w:br w:type="textWrapping"/>
-      </w:r>
-      <w:r>
-        <w:rPr>
-          <w:rStyle w:val="VerbatimChar"/>
-        </w:rPr>
-        <w:t xml:space="preserve">#&gt;  survival        2.41-3   2017-04-04 CRAN (R 3.5.0)                 </w:t>
-      </w:r>
-      <w:r>
-        <w:br w:type="textWrapping"/>
-      </w:r>
-      <w:r>
-        <w:rPr>
-          <w:rStyle w:val="VerbatimChar"/>
-        </w:rPr>
-        <w:t xml:space="preserve">#&gt;  tab           * 3.1.2    2016-09-20 CRAN (R 3.5.1)                 </w:t>
-      </w:r>
-      <w:r>
-        <w:br w:type="textWrapping"/>
-      </w:r>
-      <w:r>
-        <w:rPr>
-          <w:rStyle w:val="VerbatimChar"/>
-        </w:rPr>
-        <w:t xml:space="preserve">#&gt;  TH.data         1.0-9    2018-07-10 CRAN (R 3.5.1)                 </w:t>
-      </w:r>
-      <w:r>
-        <w:br w:type="textWrapping"/>
-      </w:r>
-      <w:r>
-        <w:rPr>
-          <w:rStyle w:val="VerbatimChar"/>
-        </w:rPr>
-        <w:t xml:space="preserve">#&gt;  tibble        * 1.4.2    2018-01-22 CRAN (R 3.5.1)                 </w:t>
-      </w:r>
-      <w:r>
-        <w:br w:type="textWrapping"/>
-      </w:r>
-      <w:r>
-        <w:rPr>
-          <w:rStyle w:val="VerbatimChar"/>
-        </w:rPr>
-        <w:t xml:space="preserve">#&gt;  tidyr         * 0.8.1    2018-05-18 CRAN (R 3.5.1)                 </w:t>
-      </w:r>
-      <w:r>
-        <w:br w:type="textWrapping"/>
-      </w:r>
-      <w:r>
-        <w:rPr>
-          <w:rStyle w:val="VerbatimChar"/>
-        </w:rPr>
-        <w:t xml:space="preserve">#&gt;  tidyselect      0.2.4    2018-02-26 CRAN (R 3.5.1)                 </w:t>
-      </w:r>
-      <w:r>
-        <w:br w:type="textWrapping"/>
-      </w:r>
-      <w:r>
-        <w:rPr>
-          <w:rStyle w:val="VerbatimChar"/>
-        </w:rPr>
-        <w:t xml:space="preserve">#&gt;  tidyverse     * 1.2.1    2017-11-14 CRAN (R 3.5.1)                 </w:t>
-      </w:r>
-      <w:r>
-        <w:br w:type="textWrapping"/>
-      </w:r>
-      <w:r>
-        <w:rPr>
-          <w:rStyle w:val="VerbatimChar"/>
-        </w:rPr>
-        <w:t xml:space="preserve">#&gt;  TMB             1.7.14   2018-06-23 CRAN (R 3.5.1)                 </w:t>
-      </w:r>
-      <w:r>
-        <w:br w:type="textWrapping"/>
-      </w:r>
-      <w:r>
-        <w:rPr>
-          <w:rStyle w:val="VerbatimChar"/>
-        </w:rPr>
-        <w:t xml:space="preserve">#&gt;  tools           3.5.0    2018-04-23 local                          </w:t>
-      </w:r>
-      <w:r>
-        <w:br w:type="textWrapping"/>
-      </w:r>
-      <w:r>
-        <w:rPr>
-          <w:rStyle w:val="VerbatimChar"/>
-        </w:rPr>
-        <w:t xml:space="preserve">#&gt;  utf8            1.1.4    2018-05-24 CRAN (R 3.5.1)                 </w:t>
-      </w:r>
-      <w:r>
-        <w:br w:type="textWrapping"/>
-      </w:r>
-      <w:r>
-        <w:rPr>
-          <w:rStyle w:val="VerbatimChar"/>
-        </w:rPr>
-        <w:t xml:space="preserve">#&gt;  utils         * 3.5.0    2018-04-23 local                          </w:t>
-      </w:r>
-      <w:r>
-        <w:br w:type="textWrapping"/>
-      </w:r>
-      <w:r>
-        <w:rPr>
-          <w:rStyle w:val="VerbatimChar"/>
-        </w:rPr>
-        <w:t xml:space="preserve">#&gt;  wesanderson   * 0.3.6    2018-04-20 CRAN (R 3.5.1)                 </w:t>
-      </w:r>
-      <w:r>
-        <w:br w:type="textWrapping"/>
-      </w:r>
-      <w:r>
-        <w:rPr>
-          <w:rStyle w:val="VerbatimChar"/>
-        </w:rPr>
-        <w:t xml:space="preserve">#&gt;  withr           2.1.2    2018-03-15 CRAN (R 3.5.1)                 </w:t>
-      </w:r>
-      <w:r>
-        <w:br w:type="textWrapping"/>
-      </w:r>
-      <w:r>
-        <w:rPr>
-          <w:rStyle w:val="VerbatimChar"/>
-        </w:rPr>
-        <w:t xml:space="preserve">#&gt;  xfun            0.3      2018-07-06 CRAN (R 3.5.1)                 </w:t>
-      </w:r>
-      <w:r>
-        <w:br w:type="textWrapping"/>
-      </w:r>
-      <w:r>
-        <w:rPr>
-          <w:rStyle w:val="VerbatimChar"/>
-        </w:rPr>
-        <w:t xml:space="preserve">#&gt;  xml2            1.2.0    2018-01-24 CRAN (R 3.5.1)                 </w:t>
-      </w:r>
-      <w:r>
-        <w:br w:type="textWrapping"/>
-      </w:r>
-      <w:r>
-        <w:rPr>
-          <w:rStyle w:val="VerbatimChar"/>
-        </w:rPr>
-        <w:t xml:space="preserve">#&gt;  xtable          1.8-3    2018-08-29 CRAN (R 3.5.1)                 </w:t>
-      </w:r>
-      <w:r>
-        <w:br w:type="textWrapping"/>
-      </w:r>
-      <w:r>
-        <w:rPr>
-          <w:rStyle w:val="VerbatimChar"/>
-        </w:rPr>
-        <w:t xml:space="preserve">#&gt;  yaml            2.2.0    2018-07-25 CRAN (R 3.5.1)                 </w:t>
-      </w:r>
-      <w:r>
-        <w:br w:type="textWrapping"/>
-      </w:r>
-      <w:r>
-        <w:rPr>
-          <w:rStyle w:val="VerbatimChar"/>
-        </w:rPr>
-        <w:t xml:space="preserve">#&gt;  zoo             1.8-4    2018-09-19 CRAN (R 3.5.1)</w:t>
+        <w:t xml:space="preserve">#&gt;  package        * version    date      </w:t>
+      </w:r>
+      <w:r>
+        <w:br w:type="textWrapping"/>
+      </w:r>
+      <w:r>
+        <w:rPr>
+          <w:rStyle w:val="VerbatimChar"/>
+        </w:rPr>
+        <w:t xml:space="preserve">#&gt;  assertthat       0.2.0      2017-04-11</w:t>
+      </w:r>
+      <w:r>
+        <w:br w:type="textWrapping"/>
+      </w:r>
+      <w:r>
+        <w:rPr>
+          <w:rStyle w:val="VerbatimChar"/>
+        </w:rPr>
+        <w:t xml:space="preserve">#&gt;  backports        1.1.2      2017-12-13</w:t>
+      </w:r>
+      <w:r>
+        <w:br w:type="textWrapping"/>
+      </w:r>
+      <w:r>
+        <w:rPr>
+          <w:rStyle w:val="VerbatimChar"/>
+        </w:rPr>
+        <w:t xml:space="preserve">#&gt;  base           * 3.5.1      2018-07-02</w:t>
+      </w:r>
+      <w:r>
+        <w:br w:type="textWrapping"/>
+      </w:r>
+      <w:r>
+        <w:rPr>
+          <w:rStyle w:val="VerbatimChar"/>
+        </w:rPr>
+        <w:t xml:space="preserve">#&gt;  bayesplot        1.6.0      2018-08-02</w:t>
+      </w:r>
+      <w:r>
+        <w:br w:type="textWrapping"/>
+      </w:r>
+      <w:r>
+        <w:rPr>
+          <w:rStyle w:val="VerbatimChar"/>
+        </w:rPr>
+        <w:t xml:space="preserve">#&gt;  bindr            0.1.1      2018-03-13</w:t>
+      </w:r>
+      <w:r>
+        <w:br w:type="textWrapping"/>
+      </w:r>
+      <w:r>
+        <w:rPr>
+          <w:rStyle w:val="VerbatimChar"/>
+        </w:rPr>
+        <w:t xml:space="preserve">#&gt;  bindrcpp       * 0.2.2      2018-03-29</w:t>
+      </w:r>
+      <w:r>
+        <w:br w:type="textWrapping"/>
+      </w:r>
+      <w:r>
+        <w:rPr>
+          <w:rStyle w:val="VerbatimChar"/>
+        </w:rPr>
+        <w:t xml:space="preserve">#&gt;  bookdown         0.7        2018-02-18</w:t>
+      </w:r>
+      <w:r>
+        <w:br w:type="textWrapping"/>
+      </w:r>
+      <w:r>
+        <w:rPr>
+          <w:rStyle w:val="VerbatimChar"/>
+        </w:rPr>
+        <w:t xml:space="preserve">#&gt;  broom          * 0.5.0      2018-07-17</w:t>
+      </w:r>
+      <w:r>
+        <w:br w:type="textWrapping"/>
+      </w:r>
+      <w:r>
+        <w:rPr>
+          <w:rStyle w:val="VerbatimChar"/>
+        </w:rPr>
+        <w:t xml:space="preserve">#&gt;  cellranger       1.1.0      2016-07-27</w:t>
+      </w:r>
+      <w:r>
+        <w:br w:type="textWrapping"/>
+      </w:r>
+      <w:r>
+        <w:rPr>
+          <w:rStyle w:val="VerbatimChar"/>
+        </w:rPr>
+        <w:t xml:space="preserve">#&gt;  citr           * 0.2.0      2016-09-20</w:t>
+      </w:r>
+      <w:r>
+        <w:br w:type="textWrapping"/>
+      </w:r>
+      <w:r>
+        <w:rPr>
+          <w:rStyle w:val="VerbatimChar"/>
+        </w:rPr>
+        <w:t xml:space="preserve">#&gt;  cli              1.0.1      2018-09-25</w:t>
+      </w:r>
+      <w:r>
+        <w:br w:type="textWrapping"/>
+      </w:r>
+      <w:r>
+        <w:rPr>
+          <w:rStyle w:val="VerbatimChar"/>
+        </w:rPr>
+        <w:t xml:space="preserve">#&gt;  cluster          2.0.7-1    2018-04-13</w:t>
+      </w:r>
+      <w:r>
+        <w:br w:type="textWrapping"/>
+      </w:r>
+      <w:r>
+        <w:rPr>
+          <w:rStyle w:val="VerbatimChar"/>
+        </w:rPr>
+        <w:t xml:space="preserve">#&gt;  coda             0.19-2     2018-10-08</w:t>
+      </w:r>
+      <w:r>
+        <w:br w:type="textWrapping"/>
+      </w:r>
+      <w:r>
+        <w:rPr>
+          <w:rStyle w:val="VerbatimChar"/>
+        </w:rPr>
+        <w:t xml:space="preserve">#&gt;  codetools        0.2-15     2016-10-05</w:t>
+      </w:r>
+      <w:r>
+        <w:br w:type="textWrapping"/>
+      </w:r>
+      <w:r>
+        <w:rPr>
+          <w:rStyle w:val="VerbatimChar"/>
+        </w:rPr>
+        <w:t xml:space="preserve">#&gt;  coin             1.2-2      2017-11-28</w:t>
+      </w:r>
+      <w:r>
+        <w:br w:type="textWrapping"/>
+      </w:r>
+      <w:r>
+        <w:rPr>
+          <w:rStyle w:val="VerbatimChar"/>
+        </w:rPr>
+        <w:t xml:space="preserve">#&gt;  colorspace       1.3-2      2016-12-14</w:t>
+      </w:r>
+      <w:r>
+        <w:br w:type="textWrapping"/>
+      </w:r>
+      <w:r>
+        <w:rPr>
+          <w:rStyle w:val="VerbatimChar"/>
+        </w:rPr>
+        <w:t xml:space="preserve">#&gt;  compiler         3.5.1      2018-07-02</w:t>
+      </w:r>
+      <w:r>
+        <w:br w:type="textWrapping"/>
+      </w:r>
+      <w:r>
+        <w:rPr>
+          <w:rStyle w:val="VerbatimChar"/>
+        </w:rPr>
+        <w:t xml:space="preserve">#&gt;  cowplot          0.9.3      2018-07-15</w:t>
+      </w:r>
+      <w:r>
+        <w:br w:type="textWrapping"/>
+      </w:r>
+      <w:r>
+        <w:rPr>
+          <w:rStyle w:val="VerbatimChar"/>
+        </w:rPr>
+        <w:t xml:space="preserve">#&gt;  crayon           1.3.4      2017-09-16</w:t>
+      </w:r>
+      <w:r>
+        <w:br w:type="textWrapping"/>
+      </w:r>
+      <w:r>
+        <w:rPr>
+          <w:rStyle w:val="VerbatimChar"/>
+        </w:rPr>
+        <w:t xml:space="preserve">#&gt;  data.table       1.11.8     2018-09-30</w:t>
+      </w:r>
+      <w:r>
+        <w:br w:type="textWrapping"/>
+      </w:r>
+      <w:r>
+        <w:rPr>
+          <w:rStyle w:val="VerbatimChar"/>
+        </w:rPr>
+        <w:t xml:space="preserve">#&gt;  datasets       * 3.5.1      2018-07-02</w:t>
+      </w:r>
+      <w:r>
+        <w:br w:type="textWrapping"/>
+      </w:r>
+      <w:r>
+        <w:rPr>
+          <w:rStyle w:val="VerbatimChar"/>
+        </w:rPr>
+        <w:t xml:space="preserve">#&gt;  devtools       * 1.13.6     2018-06-27</w:t>
+      </w:r>
+      <w:r>
+        <w:br w:type="textWrapping"/>
+      </w:r>
+      <w:r>
+        <w:rPr>
+          <w:rStyle w:val="VerbatimChar"/>
+        </w:rPr>
+        <w:t xml:space="preserve">#&gt;  digest           0.6.17     2018-09-12</w:t>
+      </w:r>
+      <w:r>
+        <w:br w:type="textWrapping"/>
+      </w:r>
+      <w:r>
+        <w:rPr>
+          <w:rStyle w:val="VerbatimChar"/>
+        </w:rPr>
+        <w:t xml:space="preserve">#&gt;  dplyr          * 0.7.6      2018-06-29</w:t>
+      </w:r>
+      <w:r>
+        <w:br w:type="textWrapping"/>
+      </w:r>
+      <w:r>
+        <w:rPr>
+          <w:rStyle w:val="VerbatimChar"/>
+        </w:rPr>
+        <w:t xml:space="preserve">#&gt;  emmeans          1.2.4      2018-09-22</w:t>
+      </w:r>
+      <w:r>
+        <w:br w:type="textWrapping"/>
+      </w:r>
+      <w:r>
+        <w:rPr>
+          <w:rStyle w:val="VerbatimChar"/>
+        </w:rPr>
+        <w:t xml:space="preserve">#&gt;  epitools       * 0.5-10     2017-10-26</w:t>
+      </w:r>
+      <w:r>
+        <w:br w:type="textWrapping"/>
+      </w:r>
+      <w:r>
+        <w:rPr>
+          <w:rStyle w:val="VerbatimChar"/>
+        </w:rPr>
+        <w:t xml:space="preserve">#&gt;  estimability     1.3        2018-02-11</w:t>
+      </w:r>
+      <w:r>
+        <w:br w:type="textWrapping"/>
+      </w:r>
+      <w:r>
+        <w:rPr>
+          <w:rStyle w:val="VerbatimChar"/>
+        </w:rPr>
+        <w:t xml:space="preserve">#&gt;  evaluate         0.12       2018-10-09</w:t>
+      </w:r>
+      <w:r>
+        <w:br w:type="textWrapping"/>
+      </w:r>
+      <w:r>
+        <w:rPr>
+          <w:rStyle w:val="VerbatimChar"/>
+        </w:rPr>
+        <w:t xml:space="preserve">#&gt;  factoextra     * 1.0.5      2017-08-22</w:t>
+      </w:r>
+      <w:r>
+        <w:br w:type="textWrapping"/>
+      </w:r>
+      <w:r>
+        <w:rPr>
+          <w:rStyle w:val="VerbatimChar"/>
+        </w:rPr>
+        <w:t xml:space="preserve">#&gt;  FactoMineR     * 1.41       2018-05-04</w:t>
+      </w:r>
+      <w:r>
+        <w:br w:type="textWrapping"/>
+      </w:r>
+      <w:r>
+        <w:rPr>
+          <w:rStyle w:val="VerbatimChar"/>
+        </w:rPr>
+        <w:t xml:space="preserve">#&gt;  fansi            0.4.0      2018-10-05</w:t>
+      </w:r>
+      <w:r>
+        <w:br w:type="textWrapping"/>
+      </w:r>
+      <w:r>
+        <w:rPr>
+          <w:rStyle w:val="VerbatimChar"/>
+        </w:rPr>
+        <w:t xml:space="preserve">#&gt;  flashClust       1.01-2     2012-08-21</w:t>
+      </w:r>
+      <w:r>
+        <w:br w:type="textWrapping"/>
+      </w:r>
+      <w:r>
+        <w:rPr>
+          <w:rStyle w:val="VerbatimChar"/>
+        </w:rPr>
+        <w:t xml:space="preserve">#&gt;  forcats        * 0.3.0      2018-02-19</w:t>
+      </w:r>
+      <w:r>
+        <w:br w:type="textWrapping"/>
+      </w:r>
+      <w:r>
+        <w:rPr>
+          <w:rStyle w:val="VerbatimChar"/>
+        </w:rPr>
+        <w:t xml:space="preserve">#&gt;  foreign          0.8-71     2018-07-20</w:t>
+      </w:r>
+      <w:r>
+        <w:br w:type="textWrapping"/>
+      </w:r>
+      <w:r>
+        <w:rPr>
+          <w:rStyle w:val="VerbatimChar"/>
+        </w:rPr>
+        <w:t xml:space="preserve">#&gt;  gee              4.13-19    2015-06-29</w:t>
+      </w:r>
+      <w:r>
+        <w:br w:type="textWrapping"/>
+      </w:r>
+      <w:r>
+        <w:rPr>
+          <w:rStyle w:val="VerbatimChar"/>
+        </w:rPr>
+        <w:t xml:space="preserve">#&gt;  geosphere        1.5-7      2017-11-05</w:t>
+      </w:r>
+      <w:r>
+        <w:br w:type="textWrapping"/>
+      </w:r>
+      <w:r>
+        <w:rPr>
+          <w:rStyle w:val="VerbatimChar"/>
+        </w:rPr>
+        <w:t xml:space="preserve">#&gt;  ggmap          * 2.6.1      2016-01-23</w:t>
+      </w:r>
+      <w:r>
+        <w:br w:type="textWrapping"/>
+      </w:r>
+      <w:r>
+        <w:rPr>
+          <w:rStyle w:val="VerbatimChar"/>
+        </w:rPr>
+        <w:t xml:space="preserve">#&gt;  ggplot2        * 3.0.0      2018-07-03</w:t>
+      </w:r>
+      <w:r>
+        <w:br w:type="textWrapping"/>
+      </w:r>
+      <w:r>
+        <w:rPr>
+          <w:rStyle w:val="VerbatimChar"/>
+        </w:rPr>
+        <w:t xml:space="preserve">#&gt;  ggpubr         * 0.1.8      2018-08-30</w:t>
+      </w:r>
+      <w:r>
+        <w:br w:type="textWrapping"/>
+      </w:r>
+      <w:r>
+        <w:rPr>
+          <w:rStyle w:val="VerbatimChar"/>
+        </w:rPr>
+        <w:t xml:space="preserve">#&gt;  ggrepel        * 0.8.0      2018-05-09</w:t>
+      </w:r>
+      <w:r>
+        <w:br w:type="textWrapping"/>
+      </w:r>
+      <w:r>
+        <w:rPr>
+          <w:rStyle w:val="VerbatimChar"/>
+        </w:rPr>
+        <w:t xml:space="preserve">#&gt;  ggridges         0.5.1      2018-09-27</w:t>
+      </w:r>
+      <w:r>
+        <w:br w:type="textWrapping"/>
+      </w:r>
+      <w:r>
+        <w:rPr>
+          <w:rStyle w:val="VerbatimChar"/>
+        </w:rPr>
+        <w:t xml:space="preserve">#&gt;  glmmTMB          0.2.2.0    2018-07-03</w:t>
+      </w:r>
+      <w:r>
+        <w:br w:type="textWrapping"/>
+      </w:r>
+      <w:r>
+        <w:rPr>
+          <w:rStyle w:val="VerbatimChar"/>
+        </w:rPr>
+        <w:t xml:space="preserve">#&gt;  glue             1.3.0      2018-07-17</w:t>
+      </w:r>
+      <w:r>
+        <w:br w:type="textWrapping"/>
+      </w:r>
+      <w:r>
+        <w:rPr>
+          <w:rStyle w:val="VerbatimChar"/>
+        </w:rPr>
+        <w:t xml:space="preserve">#&gt;  graphics       * 3.5.1      2018-07-02</w:t>
+      </w:r>
+      <w:r>
+        <w:br w:type="textWrapping"/>
+      </w:r>
+      <w:r>
+        <w:rPr>
+          <w:rStyle w:val="VerbatimChar"/>
+        </w:rPr>
+        <w:t xml:space="preserve">#&gt;  grDevices      * 3.5.1      2018-07-02</w:t>
+      </w:r>
+      <w:r>
+        <w:br w:type="textWrapping"/>
+      </w:r>
+      <w:r>
+        <w:rPr>
+          <w:rStyle w:val="VerbatimChar"/>
+        </w:rPr>
+        <w:t xml:space="preserve">#&gt;  grid           * 3.5.1      2018-07-02</w:t>
+      </w:r>
+      <w:r>
+        <w:br w:type="textWrapping"/>
+      </w:r>
+      <w:r>
+        <w:rPr>
+          <w:rStyle w:val="VerbatimChar"/>
+        </w:rPr>
+        <w:t xml:space="preserve">#&gt;  gridExtra        2.3        2017-09-09</w:t>
+      </w:r>
+      <w:r>
+        <w:br w:type="textWrapping"/>
+      </w:r>
+      <w:r>
+        <w:rPr>
+          <w:rStyle w:val="VerbatimChar"/>
+        </w:rPr>
+        <w:t xml:space="preserve">#&gt;  gtable           0.2.0      2016-02-26</w:t>
+      </w:r>
+      <w:r>
+        <w:br w:type="textWrapping"/>
+      </w:r>
+      <w:r>
+        <w:rPr>
+          <w:rStyle w:val="VerbatimChar"/>
+        </w:rPr>
+        <w:t xml:space="preserve">#&gt;  haven            1.1.2      2018-06-27</w:t>
+      </w:r>
+      <w:r>
+        <w:br w:type="textWrapping"/>
+      </w:r>
+      <w:r>
+        <w:rPr>
+          <w:rStyle w:val="VerbatimChar"/>
+        </w:rPr>
+        <w:t xml:space="preserve">#&gt;  highr            0.7        2018-06-09</w:t>
+      </w:r>
+      <w:r>
+        <w:br w:type="textWrapping"/>
+      </w:r>
+      <w:r>
+        <w:rPr>
+          <w:rStyle w:val="VerbatimChar"/>
+        </w:rPr>
+        <w:t xml:space="preserve">#&gt;  hms              0.4.2      2018-03-10</w:t>
+      </w:r>
+      <w:r>
+        <w:br w:type="textWrapping"/>
+      </w:r>
+      <w:r>
+        <w:rPr>
+          <w:rStyle w:val="VerbatimChar"/>
+        </w:rPr>
+        <w:t xml:space="preserve">#&gt;  htmltools        0.3.6      2017-04-28</w:t>
+      </w:r>
+      <w:r>
+        <w:br w:type="textWrapping"/>
+      </w:r>
+      <w:r>
+        <w:rPr>
+          <w:rStyle w:val="VerbatimChar"/>
+        </w:rPr>
+        <w:t xml:space="preserve">#&gt;  httpuv           1.4.5      2018-07-19</w:t>
+      </w:r>
+      <w:r>
+        <w:br w:type="textWrapping"/>
+      </w:r>
+      <w:r>
+        <w:rPr>
+          <w:rStyle w:val="VerbatimChar"/>
+        </w:rPr>
+        <w:t xml:space="preserve">#&gt;  httr             1.3.1      2017-08-20</w:t>
+      </w:r>
+      <w:r>
+        <w:br w:type="textWrapping"/>
+      </w:r>
+      <w:r>
+        <w:rPr>
+          <w:rStyle w:val="VerbatimChar"/>
+        </w:rPr>
+        <w:t xml:space="preserve">#&gt;  jpeg             0.1-8      2014-01-23</w:t>
+      </w:r>
+      <w:r>
+        <w:br w:type="textWrapping"/>
+      </w:r>
+      <w:r>
+        <w:rPr>
+          <w:rStyle w:val="VerbatimChar"/>
+        </w:rPr>
+        <w:t xml:space="preserve">#&gt;  jsonlite         1.5        2017-06-01</w:t>
+      </w:r>
+      <w:r>
+        <w:br w:type="textWrapping"/>
+      </w:r>
+      <w:r>
+        <w:rPr>
+          <w:rStyle w:val="VerbatimChar"/>
+        </w:rPr>
+        <w:t xml:space="preserve">#&gt;  knitr          * 1.20       2018-02-20</w:t>
+      </w:r>
+      <w:r>
+        <w:br w:type="textWrapping"/>
+      </w:r>
+      <w:r>
+        <w:rPr>
+          <w:rStyle w:val="VerbatimChar"/>
+        </w:rPr>
+        <w:t xml:space="preserve">#&gt;  labeling         0.3        2014-08-23</w:t>
+      </w:r>
+      <w:r>
+        <w:br w:type="textWrapping"/>
+      </w:r>
+      <w:r>
+        <w:rPr>
+          <w:rStyle w:val="VerbatimChar"/>
+        </w:rPr>
+        <w:t xml:space="preserve">#&gt;  later            0.7.5      2018-09-18</w:t>
+      </w:r>
+      <w:r>
+        <w:br w:type="textWrapping"/>
+      </w:r>
+      <w:r>
+        <w:rPr>
+          <w:rStyle w:val="VerbatimChar"/>
+        </w:rPr>
+        <w:t xml:space="preserve">#&gt;  lattice          0.20-35    2017-03-25</w:t>
+      </w:r>
+      <w:r>
+        <w:br w:type="textWrapping"/>
+      </w:r>
+      <w:r>
+        <w:rPr>
+          <w:rStyle w:val="VerbatimChar"/>
+        </w:rPr>
+        <w:t xml:space="preserve">#&gt;  lazyeval         0.2.1      2017-10-29</w:t>
+      </w:r>
+      <w:r>
+        <w:br w:type="textWrapping"/>
+      </w:r>
+      <w:r>
+        <w:rPr>
+          <w:rStyle w:val="VerbatimChar"/>
+        </w:rPr>
+        <w:t xml:space="preserve">#&gt;  leaps            3.0        2017-01-10</w:t>
+      </w:r>
+      <w:r>
+        <w:br w:type="textWrapping"/>
+      </w:r>
+      <w:r>
+        <w:rPr>
+          <w:rStyle w:val="VerbatimChar"/>
+        </w:rPr>
+        <w:t xml:space="preserve">#&gt;  legendMap      * 1.0        2018-04-18</w:t>
+      </w:r>
+      <w:r>
+        <w:br w:type="textWrapping"/>
+      </w:r>
+      <w:r>
+        <w:rPr>
+          <w:rStyle w:val="VerbatimChar"/>
+        </w:rPr>
+        <w:t xml:space="preserve">#&gt;  lme4             1.1-18-1   2018-08-17</w:t>
+      </w:r>
+      <w:r>
+        <w:br w:type="textWrapping"/>
+      </w:r>
+      <w:r>
+        <w:rPr>
+          <w:rStyle w:val="VerbatimChar"/>
+        </w:rPr>
+        <w:t xml:space="preserve">#&gt;  lubridate        1.7.4      2018-04-11</w:t>
+      </w:r>
+      <w:r>
+        <w:br w:type="textWrapping"/>
+      </w:r>
+      <w:r>
+        <w:rPr>
+          <w:rStyle w:val="VerbatimChar"/>
+        </w:rPr>
+        <w:t xml:space="preserve">#&gt;  magrittr       * 1.5        2014-11-22</w:t>
+      </w:r>
+      <w:r>
+        <w:br w:type="textWrapping"/>
+      </w:r>
+      <w:r>
+        <w:rPr>
+          <w:rStyle w:val="VerbatimChar"/>
+        </w:rPr>
+        <w:t xml:space="preserve">#&gt;  mapproj          1.2.6      2018-03-29</w:t>
+      </w:r>
+      <w:r>
+        <w:br w:type="textWrapping"/>
+      </w:r>
+      <w:r>
+        <w:rPr>
+          <w:rStyle w:val="VerbatimChar"/>
+        </w:rPr>
+        <w:t xml:space="preserve">#&gt;  maps           * 3.3.0      2018-04-03</w:t>
+      </w:r>
+      <w:r>
+        <w:br w:type="textWrapping"/>
+      </w:r>
+      <w:r>
+        <w:rPr>
+          <w:rStyle w:val="VerbatimChar"/>
+        </w:rPr>
+        <w:t xml:space="preserve">#&gt;  maptools       * 0.9-4      2018-09-19</w:t>
+      </w:r>
+      <w:r>
+        <w:br w:type="textWrapping"/>
+      </w:r>
+      <w:r>
+        <w:rPr>
+          <w:rStyle w:val="VerbatimChar"/>
+        </w:rPr>
+        <w:t xml:space="preserve">#&gt;  MASS             7.3-50     2018-04-30</w:t>
+      </w:r>
+      <w:r>
+        <w:br w:type="textWrapping"/>
+      </w:r>
+      <w:r>
+        <w:rPr>
+          <w:rStyle w:val="VerbatimChar"/>
+        </w:rPr>
+        <w:t xml:space="preserve">#&gt;  Matrix           1.2-14     2018-04-13</w:t>
+      </w:r>
+      <w:r>
+        <w:br w:type="textWrapping"/>
+      </w:r>
+      <w:r>
+        <w:rPr>
+          <w:rStyle w:val="VerbatimChar"/>
+        </w:rPr>
+        <w:t xml:space="preserve">#&gt;  memoise          1.1.0      2017-04-21</w:t>
+      </w:r>
+      <w:r>
+        <w:br w:type="textWrapping"/>
+      </w:r>
+      <w:r>
+        <w:rPr>
+          <w:rStyle w:val="VerbatimChar"/>
+        </w:rPr>
+        <w:t xml:space="preserve">#&gt;  methods        * 3.5.1      2018-07-02</w:t>
+      </w:r>
+      <w:r>
+        <w:br w:type="textWrapping"/>
+      </w:r>
+      <w:r>
+        <w:rPr>
+          <w:rStyle w:val="VerbatimChar"/>
+        </w:rPr>
+        <w:t xml:space="preserve">#&gt;  mime             0.6        2018-10-05</w:t>
+      </w:r>
+      <w:r>
+        <w:br w:type="textWrapping"/>
+      </w:r>
+      <w:r>
+        <w:rPr>
+          <w:rStyle w:val="VerbatimChar"/>
+        </w:rPr>
+        <w:t xml:space="preserve">#&gt;  miniUI           0.1.1.1    2018-05-18</w:t>
+      </w:r>
+      <w:r>
+        <w:br w:type="textWrapping"/>
+      </w:r>
+      <w:r>
+        <w:rPr>
+          <w:rStyle w:val="VerbatimChar"/>
+        </w:rPr>
+        <w:t xml:space="preserve">#&gt;  minqa            1.2.4      2014-10-09</w:t>
+      </w:r>
+      <w:r>
+        <w:br w:type="textWrapping"/>
+      </w:r>
+      <w:r>
+        <w:rPr>
+          <w:rStyle w:val="VerbatimChar"/>
+        </w:rPr>
+        <w:t xml:space="preserve">#&gt;  modelr           0.1.2      2018-05-11</w:t>
+      </w:r>
+      <w:r>
+        <w:br w:type="textWrapping"/>
+      </w:r>
+      <w:r>
+        <w:rPr>
+          <w:rStyle w:val="VerbatimChar"/>
+        </w:rPr>
+        <w:t xml:space="preserve">#&gt;  modeltools       0.2-22     2018-07-16</w:t>
+      </w:r>
+      <w:r>
+        <w:br w:type="textWrapping"/>
+      </w:r>
+      <w:r>
+        <w:rPr>
+          <w:rStyle w:val="VerbatimChar"/>
+        </w:rPr>
+        <w:t xml:space="preserve">#&gt;  multcomp         1.4-8      2017-11-08</w:t>
+      </w:r>
+      <w:r>
+        <w:br w:type="textWrapping"/>
+      </w:r>
+      <w:r>
+        <w:rPr>
+          <w:rStyle w:val="VerbatimChar"/>
+        </w:rPr>
+        <w:t xml:space="preserve">#&gt;  munsell          0.5.0      2018-06-12</w:t>
+      </w:r>
+      <w:r>
+        <w:br w:type="textWrapping"/>
+      </w:r>
+      <w:r>
+        <w:rPr>
+          <w:rStyle w:val="VerbatimChar"/>
+        </w:rPr>
+        <w:t xml:space="preserve">#&gt;  mvtnorm          1.0-8      2018-05-31</w:t>
+      </w:r>
+      <w:r>
+        <w:br w:type="textWrapping"/>
+      </w:r>
+      <w:r>
+        <w:rPr>
+          <w:rStyle w:val="VerbatimChar"/>
+        </w:rPr>
+        <w:t xml:space="preserve">#&gt;  nlme             3.1-137    2018-04-07</w:t>
+      </w:r>
+      <w:r>
+        <w:br w:type="textWrapping"/>
+      </w:r>
+      <w:r>
+        <w:rPr>
+          <w:rStyle w:val="VerbatimChar"/>
+        </w:rPr>
+        <w:t xml:space="preserve">#&gt;  nloptr           1.2.1      2018-10-03</w:t>
+      </w:r>
+      <w:r>
+        <w:br w:type="textWrapping"/>
+      </w:r>
+      <w:r>
+        <w:rPr>
+          <w:rStyle w:val="VerbatimChar"/>
+        </w:rPr>
+        <w:t xml:space="preserve">#&gt;  parallel         3.5.1      2018-07-02</w:t>
+      </w:r>
+      <w:r>
+        <w:br w:type="textWrapping"/>
+      </w:r>
+      <w:r>
+        <w:rPr>
+          <w:rStyle w:val="VerbatimChar"/>
+        </w:rPr>
+        <w:t xml:space="preserve">#&gt;  pillar           1.3.0      2018-07-14</w:t>
+      </w:r>
+      <w:r>
+        <w:br w:type="textWrapping"/>
+      </w:r>
+      <w:r>
+        <w:rPr>
+          <w:rStyle w:val="VerbatimChar"/>
+        </w:rPr>
+        <w:t xml:space="preserve">#&gt;  pkgconfig        2.0.2      2018-08-16</w:t>
+      </w:r>
+      <w:r>
+        <w:br w:type="textWrapping"/>
+      </w:r>
+      <w:r>
+        <w:rPr>
+          <w:rStyle w:val="VerbatimChar"/>
+        </w:rPr>
+        <w:t xml:space="preserve">#&gt;  plyr             1.8.4      2016-06-08</w:t>
+      </w:r>
+      <w:r>
+        <w:br w:type="textWrapping"/>
+      </w:r>
+      <w:r>
+        <w:rPr>
+          <w:rStyle w:val="VerbatimChar"/>
+        </w:rPr>
+        <w:t xml:space="preserve">#&gt;  png              0.1-7      2013-12-03</w:t>
+      </w:r>
+      <w:r>
+        <w:br w:type="textWrapping"/>
+      </w:r>
+      <w:r>
+        <w:rPr>
+          <w:rStyle w:val="VerbatimChar"/>
+        </w:rPr>
+        <w:t xml:space="preserve">#&gt;  powerAnalysis  * 0.2.1      2017-02-02</w:t>
+      </w:r>
+      <w:r>
+        <w:br w:type="textWrapping"/>
+      </w:r>
+      <w:r>
+        <w:rPr>
+          <w:rStyle w:val="VerbatimChar"/>
+        </w:rPr>
+        <w:t xml:space="preserve">#&gt;  prediction       0.3.6      2018-05-22</w:t>
+      </w:r>
+      <w:r>
+        <w:br w:type="textWrapping"/>
+      </w:r>
+      <w:r>
+        <w:rPr>
+          <w:rStyle w:val="VerbatimChar"/>
+        </w:rPr>
+        <w:t xml:space="preserve">#&gt;  promises         1.0.1      2018-04-13</w:t>
+      </w:r>
+      <w:r>
+        <w:br w:type="textWrapping"/>
+      </w:r>
+      <w:r>
+        <w:rPr>
+          <w:rStyle w:val="VerbatimChar"/>
+        </w:rPr>
+        <w:t xml:space="preserve">#&gt;  proto            1.0.0      2016-10-29</w:t>
+      </w:r>
+      <w:r>
+        <w:br w:type="textWrapping"/>
+      </w:r>
+      <w:r>
+        <w:rPr>
+          <w:rStyle w:val="VerbatimChar"/>
+        </w:rPr>
+        <w:t xml:space="preserve">#&gt;  purrr          * 0.2.5      2018-05-29</w:t>
+      </w:r>
+      <w:r>
+        <w:br w:type="textWrapping"/>
+      </w:r>
+      <w:r>
+        <w:rPr>
+          <w:rStyle w:val="VerbatimChar"/>
+        </w:rPr>
+        <w:t xml:space="preserve">#&gt;  pwr              1.2-2      2018-03-03</w:t>
+      </w:r>
+      <w:r>
+        <w:br w:type="textWrapping"/>
+      </w:r>
+      <w:r>
+        <w:rPr>
+          <w:rStyle w:val="VerbatimChar"/>
+        </w:rPr>
+        <w:t xml:space="preserve">#&gt;  R6               2.3.0      2018-10-04</w:t>
+      </w:r>
+      <w:r>
+        <w:br w:type="textWrapping"/>
+      </w:r>
+      <w:r>
+        <w:rPr>
+          <w:rStyle w:val="VerbatimChar"/>
+        </w:rPr>
+        <w:t xml:space="preserve">#&gt;  Rcpp             0.12.19    2018-10-01</w:t>
+      </w:r>
+      <w:r>
+        <w:br w:type="textWrapping"/>
+      </w:r>
+      <w:r>
+        <w:rPr>
+          <w:rStyle w:val="VerbatimChar"/>
+        </w:rPr>
+        <w:t xml:space="preserve">#&gt;  readr          * 1.1.1      2017-05-16</w:t>
+      </w:r>
+      <w:r>
+        <w:br w:type="textWrapping"/>
+      </w:r>
+      <w:r>
+        <w:rPr>
+          <w:rStyle w:val="VerbatimChar"/>
+        </w:rPr>
+        <w:t xml:space="preserve">#&gt;  readxl           1.1.0      2018-04-20</w:t>
+      </w:r>
+      <w:r>
+        <w:br w:type="textWrapping"/>
+      </w:r>
+      <w:r>
+        <w:rPr>
+          <w:rStyle w:val="VerbatimChar"/>
+        </w:rPr>
+        <w:t xml:space="preserve">#&gt;  reshape2         1.4.3      2017-12-11</w:t>
+      </w:r>
+      <w:r>
+        <w:br w:type="textWrapping"/>
+      </w:r>
+      <w:r>
+        <w:rPr>
+          <w:rStyle w:val="VerbatimChar"/>
+        </w:rPr>
+        <w:t xml:space="preserve">#&gt;  RgoogleMaps      1.4.2      2018-06-08</w:t>
+      </w:r>
+      <w:r>
+        <w:br w:type="textWrapping"/>
+      </w:r>
+      <w:r>
+        <w:rPr>
+          <w:rStyle w:val="VerbatimChar"/>
+        </w:rPr>
+        <w:t xml:space="preserve">#&gt;  rjson            0.2.20     2018-06-08</w:t>
+      </w:r>
+      <w:r>
+        <w:br w:type="textWrapping"/>
+      </w:r>
+      <w:r>
+        <w:rPr>
+          <w:rStyle w:val="VerbatimChar"/>
+        </w:rPr>
+        <w:t xml:space="preserve">#&gt;  rlang            0.2.2      2018-08-16</w:t>
+      </w:r>
+      <w:r>
+        <w:br w:type="textWrapping"/>
+      </w:r>
+      <w:r>
+        <w:rPr>
+          <w:rStyle w:val="VerbatimChar"/>
+        </w:rPr>
+        <w:t xml:space="preserve">#&gt;  rmarkdown        1.10       2018-06-11</w:t>
+      </w:r>
+      <w:r>
+        <w:br w:type="textWrapping"/>
+      </w:r>
+      <w:r>
+        <w:rPr>
+          <w:rStyle w:val="VerbatimChar"/>
+        </w:rPr>
+        <w:t xml:space="preserve">#&gt;  rprojroot        1.3-2      2018-01-03</w:t>
+      </w:r>
+      <w:r>
+        <w:br w:type="textWrapping"/>
+      </w:r>
+      <w:r>
+        <w:rPr>
+          <w:rStyle w:val="VerbatimChar"/>
+        </w:rPr>
+        <w:t xml:space="preserve">#&gt;  rstudioapi       0.8        2018-10-02</w:t>
+      </w:r>
+      <w:r>
+        <w:br w:type="textWrapping"/>
+      </w:r>
+      <w:r>
+        <w:rPr>
+          <w:rStyle w:val="VerbatimChar"/>
+        </w:rPr>
+        <w:t xml:space="preserve">#&gt;  rvest            0.3.2      2016-06-17</w:t>
+      </w:r>
+      <w:r>
+        <w:br w:type="textWrapping"/>
+      </w:r>
+      <w:r>
+        <w:rPr>
+          <w:rStyle w:val="VerbatimChar"/>
+        </w:rPr>
+        <w:t xml:space="preserve">#&gt;  sandwich         2.5-0      2018-08-17</w:t>
+      </w:r>
+      <w:r>
+        <w:br w:type="textWrapping"/>
+      </w:r>
+      <w:r>
+        <w:rPr>
+          <w:rStyle w:val="VerbatimChar"/>
+        </w:rPr>
+        <w:t xml:space="preserve">#&gt;  ScaledPiecesVB * 0.0.0.9000 2018-12-02</w:t>
+      </w:r>
+      <w:r>
+        <w:br w:type="textWrapping"/>
+      </w:r>
+      <w:r>
+        <w:rPr>
+          <w:rStyle w:val="VerbatimChar"/>
+        </w:rPr>
+        <w:t xml:space="preserve">#&gt;  scales           1.0.0      2018-08-09</w:t>
+      </w:r>
+      <w:r>
+        <w:br w:type="textWrapping"/>
+      </w:r>
+      <w:r>
+        <w:rPr>
+          <w:rStyle w:val="VerbatimChar"/>
+        </w:rPr>
+        <w:t xml:space="preserve">#&gt;  scatterplot3d    0.3-41     2018-03-14</w:t>
+      </w:r>
+      <w:r>
+        <w:br w:type="textWrapping"/>
+      </w:r>
+      <w:r>
+        <w:rPr>
+          <w:rStyle w:val="VerbatimChar"/>
+        </w:rPr>
+        <w:t xml:space="preserve">#&gt;  shiny            1.1.0      2018-05-17</w:t>
+      </w:r>
+      <w:r>
+        <w:br w:type="textWrapping"/>
+      </w:r>
+      <w:r>
+        <w:rPr>
+          <w:rStyle w:val="VerbatimChar"/>
+        </w:rPr>
+        <w:t xml:space="preserve">#&gt;  sjlabelled       1.0.14     2018-09-12</w:t>
+      </w:r>
+      <w:r>
+        <w:br w:type="textWrapping"/>
+      </w:r>
+      <w:r>
+        <w:rPr>
+          <w:rStyle w:val="VerbatimChar"/>
+        </w:rPr>
+        <w:t xml:space="preserve">#&gt;  sjmisc           2.7.5      2018-09-13</w:t>
+      </w:r>
+      <w:r>
+        <w:br w:type="textWrapping"/>
+      </w:r>
+      <w:r>
+        <w:rPr>
+          <w:rStyle w:val="VerbatimChar"/>
+        </w:rPr>
+        <w:t xml:space="preserve">#&gt;  sjstats        * 0.17.1     2018-10-02</w:t>
+      </w:r>
+      <w:r>
+        <w:br w:type="textWrapping"/>
+      </w:r>
+      <w:r>
+        <w:rPr>
+          <w:rStyle w:val="VerbatimChar"/>
+        </w:rPr>
+        <w:t xml:space="preserve">#&gt;  snakecase        0.9.2      2018-08-14</w:t>
+      </w:r>
+      <w:r>
+        <w:br w:type="textWrapping"/>
+      </w:r>
+      <w:r>
+        <w:rPr>
+          <w:rStyle w:val="VerbatimChar"/>
+        </w:rPr>
+        <w:t xml:space="preserve">#&gt;  sp             * 1.3-1      2018-06-05</w:t>
+      </w:r>
+      <w:r>
+        <w:br w:type="textWrapping"/>
+      </w:r>
+      <w:r>
+        <w:rPr>
+          <w:rStyle w:val="VerbatimChar"/>
+        </w:rPr>
+        <w:t xml:space="preserve">#&gt;  splines          3.5.1      2018-07-02</w:t>
+      </w:r>
+      <w:r>
+        <w:br w:type="textWrapping"/>
+      </w:r>
+      <w:r>
+        <w:rPr>
+          <w:rStyle w:val="VerbatimChar"/>
+        </w:rPr>
+        <w:t xml:space="preserve">#&gt;  stats          * 3.5.1      2018-07-02</w:t>
+      </w:r>
+      <w:r>
+        <w:br w:type="textWrapping"/>
+      </w:r>
+      <w:r>
+        <w:rPr>
+          <w:rStyle w:val="VerbatimChar"/>
+        </w:rPr>
+        <w:t xml:space="preserve">#&gt;  stats4           3.5.1      2018-07-02</w:t>
+      </w:r>
+      <w:r>
+        <w:br w:type="textWrapping"/>
+      </w:r>
+      <w:r>
+        <w:rPr>
+          <w:rStyle w:val="VerbatimChar"/>
+        </w:rPr>
+        <w:t xml:space="preserve">#&gt;  stringdist       0.9.5.1    2018-06-08</w:t>
+      </w:r>
+      <w:r>
+        <w:br w:type="textWrapping"/>
+      </w:r>
+      <w:r>
+        <w:rPr>
+          <w:rStyle w:val="VerbatimChar"/>
+        </w:rPr>
+        <w:t xml:space="preserve">#&gt;  stringi          1.1.7      2018-03-12</w:t>
+      </w:r>
+      <w:r>
+        <w:br w:type="textWrapping"/>
+      </w:r>
+      <w:r>
+        <w:rPr>
+          <w:rStyle w:val="VerbatimChar"/>
+        </w:rPr>
+        <w:t xml:space="preserve">#&gt;  stringr        * 1.3.1      2018-05-10</w:t>
+      </w:r>
+      <w:r>
+        <w:br w:type="textWrapping"/>
+      </w:r>
+      <w:r>
+        <w:rPr>
+          <w:rStyle w:val="VerbatimChar"/>
+        </w:rPr>
+        <w:t xml:space="preserve">#&gt;  survey           3.33-2     2018-03-13</w:t>
+      </w:r>
+      <w:r>
+        <w:br w:type="textWrapping"/>
+      </w:r>
+      <w:r>
+        <w:rPr>
+          <w:rStyle w:val="VerbatimChar"/>
+        </w:rPr>
+        <w:t xml:space="preserve">#&gt;  survival         2.42-6     2018-07-13</w:t>
+      </w:r>
+      <w:r>
+        <w:br w:type="textWrapping"/>
+      </w:r>
+      <w:r>
+        <w:rPr>
+          <w:rStyle w:val="VerbatimChar"/>
+        </w:rPr>
+        <w:t xml:space="preserve">#&gt;  tab            * 3.1.2      2016-09-20</w:t>
+      </w:r>
+      <w:r>
+        <w:br w:type="textWrapping"/>
+      </w:r>
+      <w:r>
+        <w:rPr>
+          <w:rStyle w:val="VerbatimChar"/>
+        </w:rPr>
+        <w:t xml:space="preserve">#&gt;  TH.data          1.0-9      2018-07-10</w:t>
+      </w:r>
+      <w:r>
+        <w:br w:type="textWrapping"/>
+      </w:r>
+      <w:r>
+        <w:rPr>
+          <w:rStyle w:val="VerbatimChar"/>
+        </w:rPr>
+        <w:t xml:space="preserve">#&gt;  tibble         * 1.4.2      2018-01-22</w:t>
+      </w:r>
+      <w:r>
+        <w:br w:type="textWrapping"/>
+      </w:r>
+      <w:r>
+        <w:rPr>
+          <w:rStyle w:val="VerbatimChar"/>
+        </w:rPr>
+        <w:t xml:space="preserve">#&gt;  tidyr          * 0.8.1      2018-05-18</w:t>
+      </w:r>
+      <w:r>
+        <w:br w:type="textWrapping"/>
+      </w:r>
+      <w:r>
+        <w:rPr>
+          <w:rStyle w:val="VerbatimChar"/>
+        </w:rPr>
+        <w:t xml:space="preserve">#&gt;  tidyselect       0.2.4      2018-02-26</w:t>
+      </w:r>
+      <w:r>
+        <w:br w:type="textWrapping"/>
+      </w:r>
+      <w:r>
+        <w:rPr>
+          <w:rStyle w:val="VerbatimChar"/>
+        </w:rPr>
+        <w:t xml:space="preserve">#&gt;  tidyverse      * 1.2.1      2017-11-14</w:t>
+      </w:r>
+      <w:r>
+        <w:br w:type="textWrapping"/>
+      </w:r>
+      <w:r>
+        <w:rPr>
+          <w:rStyle w:val="VerbatimChar"/>
+        </w:rPr>
+        <w:t xml:space="preserve">#&gt;  TMB              1.7.14     2018-06-23</w:t>
+      </w:r>
+      <w:r>
+        <w:br w:type="textWrapping"/>
+      </w:r>
+      <w:r>
+        <w:rPr>
+          <w:rStyle w:val="VerbatimChar"/>
+        </w:rPr>
+        <w:t xml:space="preserve">#&gt;  tools            3.5.1      2018-07-02</w:t>
+      </w:r>
+      <w:r>
+        <w:br w:type="textWrapping"/>
+      </w:r>
+      <w:r>
+        <w:rPr>
+          <w:rStyle w:val="VerbatimChar"/>
+        </w:rPr>
+        <w:t xml:space="preserve">#&gt;  utf8             1.1.4      2018-05-24</w:t>
+      </w:r>
+      <w:r>
+        <w:br w:type="textWrapping"/>
+      </w:r>
+      <w:r>
+        <w:rPr>
+          <w:rStyle w:val="VerbatimChar"/>
+        </w:rPr>
+        <w:t xml:space="preserve">#&gt;  utils          * 3.5.1      2018-07-02</w:t>
+      </w:r>
+      <w:r>
+        <w:br w:type="textWrapping"/>
+      </w:r>
+      <w:r>
+        <w:rPr>
+          <w:rStyle w:val="VerbatimChar"/>
+        </w:rPr>
+        <w:t xml:space="preserve">#&gt;  wesanderson    * 0.3.6      2018-04-20</w:t>
+      </w:r>
+      <w:r>
+        <w:br w:type="textWrapping"/>
+      </w:r>
+      <w:r>
+        <w:rPr>
+          <w:rStyle w:val="VerbatimChar"/>
+        </w:rPr>
+        <w:t xml:space="preserve">#&gt;  withr            2.1.2      2018-03-15</w:t>
+      </w:r>
+      <w:r>
+        <w:br w:type="textWrapping"/>
+      </w:r>
+      <w:r>
+        <w:rPr>
+          <w:rStyle w:val="VerbatimChar"/>
+        </w:rPr>
+        <w:t xml:space="preserve">#&gt;  xfun             0.4        2018-10-23</w:t>
+      </w:r>
+      <w:r>
+        <w:br w:type="textWrapping"/>
+      </w:r>
+      <w:r>
+        <w:rPr>
+          <w:rStyle w:val="VerbatimChar"/>
+        </w:rPr>
+        <w:t xml:space="preserve">#&gt;  xml2             1.2.0      2018-01-24</w:t>
+      </w:r>
+      <w:r>
+        <w:br w:type="textWrapping"/>
+      </w:r>
+      <w:r>
+        <w:rPr>
+          <w:rStyle w:val="VerbatimChar"/>
+        </w:rPr>
+        <w:t xml:space="preserve">#&gt;  xtable           1.8-3      2018-08-29</w:t>
+      </w:r>
+      <w:r>
+        <w:br w:type="textWrapping"/>
+      </w:r>
+      <w:r>
+        <w:rPr>
+          <w:rStyle w:val="VerbatimChar"/>
+        </w:rPr>
+        <w:t xml:space="preserve">#&gt;  yaml             2.2.0      2018-07-25</w:t>
+      </w:r>
+      <w:r>
+        <w:br w:type="textWrapping"/>
+      </w:r>
+      <w:r>
+        <w:rPr>
+          <w:rStyle w:val="VerbatimChar"/>
+        </w:rPr>
+        <w:t xml:space="preserve">#&gt;  zoo              1.8-4      2018-09-19</w:t>
+      </w:r>
+      <w:r>
+        <w:br w:type="textWrapping"/>
+      </w:r>
+      <w:r>
+        <w:rPr>
+          <w:rStyle w:val="VerbatimChar"/>
+        </w:rPr>
+        <w:t xml:space="preserve">#&gt;  source                                       </w:t>
+      </w:r>
+      <w:r>
+        <w:br w:type="textWrapping"/>
+      </w:r>
+      <w:r>
+        <w:rPr>
+          <w:rStyle w:val="VerbatimChar"/>
+        </w:rPr>
+        <w:t xml:space="preserve">#&gt;  CRAN (R 3.5.1)                               </w:t>
+      </w:r>
+      <w:r>
+        <w:br w:type="textWrapping"/>
+      </w:r>
+      <w:r>
+        <w:rPr>
+          <w:rStyle w:val="VerbatimChar"/>
+        </w:rPr>
+        <w:t xml:space="preserve">#&gt;  CRAN (R 3.5.0)                               </w:t>
+      </w:r>
+      <w:r>
+        <w:br w:type="textWrapping"/>
+      </w:r>
+      <w:r>
+        <w:rPr>
+          <w:rStyle w:val="VerbatimChar"/>
+        </w:rPr>
+        <w:t xml:space="preserve">#&gt;  local                                        </w:t>
+      </w:r>
+      <w:r>
+        <w:br w:type="textWrapping"/>
+      </w:r>
+      <w:r>
+        <w:rPr>
+          <w:rStyle w:val="VerbatimChar"/>
+        </w:rPr>
+        <w:t xml:space="preserve">#&gt;  CRAN (R 3.5.1)                               </w:t>
+      </w:r>
+      <w:r>
+        <w:br w:type="textWrapping"/>
+      </w:r>
+      <w:r>
+        <w:rPr>
+          <w:rStyle w:val="VerbatimChar"/>
+        </w:rPr>
+        <w:t xml:space="preserve">#&gt;  CRAN (R 3.4.4)                               </w:t>
+      </w:r>
+      <w:r>
+        <w:br w:type="textWrapping"/>
+      </w:r>
+      <w:r>
+        <w:rPr>
+          <w:rStyle w:val="VerbatimChar"/>
+        </w:rPr>
+        <w:t xml:space="preserve">#&gt;  CRAN (R 3.5.0)                               </w:t>
+      </w:r>
+      <w:r>
+        <w:br w:type="textWrapping"/>
+      </w:r>
+      <w:r>
+        <w:rPr>
+          <w:rStyle w:val="VerbatimChar"/>
+        </w:rPr>
+        <w:t xml:space="preserve">#&gt;  CRAN (R 3.4.4)                               </w:t>
+      </w:r>
+      <w:r>
+        <w:br w:type="textWrapping"/>
+      </w:r>
+      <w:r>
+        <w:rPr>
+          <w:rStyle w:val="VerbatimChar"/>
+        </w:rPr>
+        <w:t xml:space="preserve">#&gt;  CRAN (R 3.5.1)                               </w:t>
+      </w:r>
+      <w:r>
+        <w:br w:type="textWrapping"/>
+      </w:r>
+      <w:r>
+        <w:rPr>
+          <w:rStyle w:val="VerbatimChar"/>
+        </w:rPr>
+        <w:t xml:space="preserve">#&gt;  CRAN (R 3.4.4)                               </w:t>
+      </w:r>
+      <w:r>
+        <w:br w:type="textWrapping"/>
+      </w:r>
+      <w:r>
+        <w:rPr>
+          <w:rStyle w:val="VerbatimChar"/>
+        </w:rPr>
+        <w:t xml:space="preserve">#&gt;  CRAN (R 3.4.4)                               </w:t>
+      </w:r>
+      <w:r>
+        <w:br w:type="textWrapping"/>
+      </w:r>
+      <w:r>
+        <w:rPr>
+          <w:rStyle w:val="VerbatimChar"/>
+        </w:rPr>
+        <w:t xml:space="preserve">#&gt;  CRAN (R 3.5.1)                               </w:t>
+      </w:r>
+      <w:r>
+        <w:br w:type="textWrapping"/>
+      </w:r>
+      <w:r>
+        <w:rPr>
+          <w:rStyle w:val="VerbatimChar"/>
+        </w:rPr>
+        <w:t xml:space="preserve">#&gt;  CRAN (R 3.5.1)                               </w:t>
+      </w:r>
+      <w:r>
+        <w:br w:type="textWrapping"/>
+      </w:r>
+      <w:r>
+        <w:rPr>
+          <w:rStyle w:val="VerbatimChar"/>
+        </w:rPr>
+        <w:t xml:space="preserve">#&gt;  CRAN (R 3.5.1)                               </w:t>
+      </w:r>
+      <w:r>
+        <w:br w:type="textWrapping"/>
+      </w:r>
+      <w:r>
+        <w:rPr>
+          <w:rStyle w:val="VerbatimChar"/>
+        </w:rPr>
+        <w:t xml:space="preserve">#&gt;  CRAN (R 3.5.1)                               </w:t>
+      </w:r>
+      <w:r>
+        <w:br w:type="textWrapping"/>
+      </w:r>
+      <w:r>
+        <w:rPr>
+          <w:rStyle w:val="VerbatimChar"/>
+        </w:rPr>
+        <w:t xml:space="preserve">#&gt;  CRAN (R 3.5.1)                               </w:t>
+      </w:r>
+      <w:r>
+        <w:br w:type="textWrapping"/>
+      </w:r>
+      <w:r>
+        <w:rPr>
+          <w:rStyle w:val="VerbatimChar"/>
+        </w:rPr>
+        <w:t xml:space="preserve">#&gt;  CRAN (R 3.5.0)                               </w:t>
+      </w:r>
+      <w:r>
+        <w:br w:type="textWrapping"/>
+      </w:r>
+      <w:r>
+        <w:rPr>
+          <w:rStyle w:val="VerbatimChar"/>
+        </w:rPr>
+        <w:t xml:space="preserve">#&gt;  local                                        </w:t>
+      </w:r>
+      <w:r>
+        <w:br w:type="textWrapping"/>
+      </w:r>
+      <w:r>
+        <w:rPr>
+          <w:rStyle w:val="VerbatimChar"/>
+        </w:rPr>
+        <w:t xml:space="preserve">#&gt;  CRAN (R 3.5.1)                               </w:t>
+      </w:r>
+      <w:r>
+        <w:br w:type="textWrapping"/>
+      </w:r>
+      <w:r>
+        <w:rPr>
+          <w:rStyle w:val="VerbatimChar"/>
+        </w:rPr>
+        <w:t xml:space="preserve">#&gt;  CRAN (R 3.4.4)                               </w:t>
+      </w:r>
+      <w:r>
+        <w:br w:type="textWrapping"/>
+      </w:r>
+      <w:r>
+        <w:rPr>
+          <w:rStyle w:val="VerbatimChar"/>
+        </w:rPr>
+        <w:t xml:space="preserve">#&gt;  CRAN (R 3.5.1)                               </w:t>
+      </w:r>
+      <w:r>
+        <w:br w:type="textWrapping"/>
+      </w:r>
+      <w:r>
+        <w:rPr>
+          <w:rStyle w:val="VerbatimChar"/>
+        </w:rPr>
+        <w:t xml:space="preserve">#&gt;  local                                        </w:t>
+      </w:r>
+      <w:r>
+        <w:br w:type="textWrapping"/>
+      </w:r>
+      <w:r>
+        <w:rPr>
+          <w:rStyle w:val="VerbatimChar"/>
+        </w:rPr>
+        <w:t xml:space="preserve">#&gt;  CRAN (R 3.5.1)                               </w:t>
+      </w:r>
+      <w:r>
+        <w:br w:type="textWrapping"/>
+      </w:r>
+      <w:r>
+        <w:rPr>
+          <w:rStyle w:val="VerbatimChar"/>
+        </w:rPr>
+        <w:t xml:space="preserve">#&gt;  CRAN (R 3.5.1)                               </w:t>
+      </w:r>
+      <w:r>
+        <w:br w:type="textWrapping"/>
+      </w:r>
+      <w:r>
+        <w:rPr>
+          <w:rStyle w:val="VerbatimChar"/>
+        </w:rPr>
+        <w:t xml:space="preserve">#&gt;  CRAN (R 3.5.1)                               </w:t>
+      </w:r>
+      <w:r>
+        <w:br w:type="textWrapping"/>
+      </w:r>
+      <w:r>
+        <w:rPr>
+          <w:rStyle w:val="VerbatimChar"/>
+        </w:rPr>
+        <w:t xml:space="preserve">#&gt;  CRAN (R 3.5.1)                               </w:t>
+      </w:r>
+      <w:r>
+        <w:br w:type="textWrapping"/>
+      </w:r>
+      <w:r>
+        <w:rPr>
+          <w:rStyle w:val="VerbatimChar"/>
+        </w:rPr>
+        <w:t xml:space="preserve">#&gt;  CRAN (R 3.4.2)                               </w:t>
+      </w:r>
+      <w:r>
+        <w:br w:type="textWrapping"/>
+      </w:r>
+      <w:r>
+        <w:rPr>
+          <w:rStyle w:val="VerbatimChar"/>
+        </w:rPr>
+        <w:t xml:space="preserve">#&gt;  CRAN (R 3.4.3)                               </w:t>
+      </w:r>
+      <w:r>
+        <w:br w:type="textWrapping"/>
+      </w:r>
+      <w:r>
+        <w:rPr>
+          <w:rStyle w:val="VerbatimChar"/>
+        </w:rPr>
+        <w:t xml:space="preserve">#&gt;  CRAN (R 3.5.1)                               </w:t>
+      </w:r>
+      <w:r>
+        <w:br w:type="textWrapping"/>
+      </w:r>
+      <w:r>
+        <w:rPr>
+          <w:rStyle w:val="VerbatimChar"/>
+        </w:rPr>
+        <w:t xml:space="preserve">#&gt;  CRAN (R 3.4.4)                               </w:t>
+      </w:r>
+      <w:r>
+        <w:br w:type="textWrapping"/>
+      </w:r>
+      <w:r>
+        <w:rPr>
+          <w:rStyle w:val="VerbatimChar"/>
+        </w:rPr>
+        <w:t xml:space="preserve">#&gt;  CRAN (R 3.5.1)                               </w:t>
+      </w:r>
+      <w:r>
+        <w:br w:type="textWrapping"/>
+      </w:r>
+      <w:r>
+        <w:rPr>
+          <w:rStyle w:val="VerbatimChar"/>
+        </w:rPr>
+        <w:t xml:space="preserve">#&gt;  CRAN (R 3.5.1)                               </w:t>
+      </w:r>
+      <w:r>
+        <w:br w:type="textWrapping"/>
+      </w:r>
+      <w:r>
+        <w:rPr>
+          <w:rStyle w:val="VerbatimChar"/>
+        </w:rPr>
+        <w:t xml:space="preserve">#&gt;  CRAN (R 3.5.0)                               </w:t>
+      </w:r>
+      <w:r>
+        <w:br w:type="textWrapping"/>
+      </w:r>
+      <w:r>
+        <w:rPr>
+          <w:rStyle w:val="VerbatimChar"/>
+        </w:rPr>
+        <w:t xml:space="preserve">#&gt;  CRAN (R 3.4.4)                               </w:t>
+      </w:r>
+      <w:r>
+        <w:br w:type="textWrapping"/>
+      </w:r>
+      <w:r>
+        <w:rPr>
+          <w:rStyle w:val="VerbatimChar"/>
+        </w:rPr>
+        <w:t xml:space="preserve">#&gt;  CRAN (R 3.5.1)                               </w:t>
+      </w:r>
+      <w:r>
+        <w:br w:type="textWrapping"/>
+      </w:r>
+      <w:r>
+        <w:rPr>
+          <w:rStyle w:val="VerbatimChar"/>
+        </w:rPr>
+        <w:t xml:space="preserve">#&gt;  CRAN (R 3.5.1)                               </w:t>
+      </w:r>
+      <w:r>
+        <w:br w:type="textWrapping"/>
+      </w:r>
+      <w:r>
+        <w:rPr>
+          <w:rStyle w:val="VerbatimChar"/>
+        </w:rPr>
+        <w:t xml:space="preserve">#&gt;  CRAN (R 3.5.1)                               </w:t>
+      </w:r>
+      <w:r>
+        <w:br w:type="textWrapping"/>
+      </w:r>
+      <w:r>
+        <w:rPr>
+          <w:rStyle w:val="VerbatimChar"/>
+        </w:rPr>
+        <w:t xml:space="preserve">#&gt;  CRAN (R 3.5.1)                               </w:t>
+      </w:r>
+      <w:r>
+        <w:br w:type="textWrapping"/>
+      </w:r>
+      <w:r>
+        <w:rPr>
+          <w:rStyle w:val="VerbatimChar"/>
+        </w:rPr>
+        <w:t xml:space="preserve">#&gt;  CRAN (R 3.5.1)                               </w:t>
+      </w:r>
+      <w:r>
+        <w:br w:type="textWrapping"/>
+      </w:r>
+      <w:r>
+        <w:rPr>
+          <w:rStyle w:val="VerbatimChar"/>
+        </w:rPr>
+        <w:t xml:space="preserve">#&gt;  CRAN (R 3.5.1)                               </w:t>
+      </w:r>
+      <w:r>
+        <w:br w:type="textWrapping"/>
+      </w:r>
+      <w:r>
+        <w:rPr>
+          <w:rStyle w:val="VerbatimChar"/>
+        </w:rPr>
+        <w:t xml:space="preserve">#&gt;  CRAN (R 3.5.1)                               </w:t>
+      </w:r>
+      <w:r>
+        <w:br w:type="textWrapping"/>
+      </w:r>
+      <w:r>
+        <w:rPr>
+          <w:rStyle w:val="VerbatimChar"/>
+        </w:rPr>
+        <w:t xml:space="preserve">#&gt;  CRAN (R 3.5.1)                               </w:t>
+      </w:r>
+      <w:r>
+        <w:br w:type="textWrapping"/>
+      </w:r>
+      <w:r>
+        <w:rPr>
+          <w:rStyle w:val="VerbatimChar"/>
+        </w:rPr>
+        <w:t xml:space="preserve">#&gt;  CRAN (R 3.5.1)                               </w:t>
+      </w:r>
+      <w:r>
+        <w:br w:type="textWrapping"/>
+      </w:r>
+      <w:r>
+        <w:rPr>
+          <w:rStyle w:val="VerbatimChar"/>
+        </w:rPr>
+        <w:t xml:space="preserve">#&gt;  CRAN (R 3.5.1)                               </w:t>
+      </w:r>
+      <w:r>
+        <w:br w:type="textWrapping"/>
+      </w:r>
+      <w:r>
+        <w:rPr>
+          <w:rStyle w:val="VerbatimChar"/>
+        </w:rPr>
+        <w:t xml:space="preserve">#&gt;  local                                        </w:t>
+      </w:r>
+      <w:r>
+        <w:br w:type="textWrapping"/>
+      </w:r>
+      <w:r>
+        <w:rPr>
+          <w:rStyle w:val="VerbatimChar"/>
+        </w:rPr>
+        <w:t xml:space="preserve">#&gt;  local                                        </w:t>
+      </w:r>
+      <w:r>
+        <w:br w:type="textWrapping"/>
+      </w:r>
+      <w:r>
+        <w:rPr>
+          <w:rStyle w:val="VerbatimChar"/>
+        </w:rPr>
+        <w:t xml:space="preserve">#&gt;  local                                        </w:t>
+      </w:r>
+      <w:r>
+        <w:br w:type="textWrapping"/>
+      </w:r>
+      <w:r>
+        <w:rPr>
+          <w:rStyle w:val="VerbatimChar"/>
+        </w:rPr>
+        <w:t xml:space="preserve">#&gt;  CRAN (R 3.4.4)                               </w:t>
+      </w:r>
+      <w:r>
+        <w:br w:type="textWrapping"/>
+      </w:r>
+      <w:r>
+        <w:rPr>
+          <w:rStyle w:val="VerbatimChar"/>
+        </w:rPr>
+        <w:t xml:space="preserve">#&gt;  CRAN (R 3.4.4)                               </w:t>
+      </w:r>
+      <w:r>
+        <w:br w:type="textWrapping"/>
+      </w:r>
+      <w:r>
+        <w:rPr>
+          <w:rStyle w:val="VerbatimChar"/>
+        </w:rPr>
+        <w:t xml:space="preserve">#&gt;  CRAN (R 3.5.1)                               </w:t>
+      </w:r>
+      <w:r>
+        <w:br w:type="textWrapping"/>
+      </w:r>
+      <w:r>
+        <w:rPr>
+          <w:rStyle w:val="VerbatimChar"/>
+        </w:rPr>
+        <w:t xml:space="preserve">#&gt;  CRAN (R 3.5.1)                               </w:t>
+      </w:r>
+      <w:r>
+        <w:br w:type="textWrapping"/>
+      </w:r>
+      <w:r>
+        <w:rPr>
+          <w:rStyle w:val="VerbatimChar"/>
+        </w:rPr>
+        <w:t xml:space="preserve">#&gt;  CRAN (R 3.4.4)                               </w:t>
+      </w:r>
+      <w:r>
+        <w:br w:type="textWrapping"/>
+      </w:r>
+      <w:r>
+        <w:rPr>
+          <w:rStyle w:val="VerbatimChar"/>
+        </w:rPr>
+        <w:t xml:space="preserve">#&gt;  CRAN (R 3.5.1)                               </w:t>
+      </w:r>
+      <w:r>
+        <w:br w:type="textWrapping"/>
+      </w:r>
+      <w:r>
+        <w:rPr>
+          <w:rStyle w:val="VerbatimChar"/>
+        </w:rPr>
+        <w:t xml:space="preserve">#&gt;  CRAN (R 3.5.1)                               </w:t>
+      </w:r>
+      <w:r>
+        <w:br w:type="textWrapping"/>
+      </w:r>
+      <w:r>
+        <w:rPr>
+          <w:rStyle w:val="VerbatimChar"/>
+        </w:rPr>
+        <w:t xml:space="preserve">#&gt;  CRAN (R 3.4.4)                               </w:t>
+      </w:r>
+      <w:r>
+        <w:br w:type="textWrapping"/>
+      </w:r>
+      <w:r>
+        <w:rPr>
+          <w:rStyle w:val="VerbatimChar"/>
+        </w:rPr>
+        <w:t xml:space="preserve">#&gt;  CRAN (R 3.5.0)                               </w:t>
+      </w:r>
+      <w:r>
+        <w:br w:type="textWrapping"/>
+      </w:r>
+      <w:r>
+        <w:rPr>
+          <w:rStyle w:val="VerbatimChar"/>
+        </w:rPr>
+        <w:t xml:space="preserve">#&gt;  CRAN (R 3.5.0)                               </w:t>
+      </w:r>
+      <w:r>
+        <w:br w:type="textWrapping"/>
+      </w:r>
+      <w:r>
+        <w:rPr>
+          <w:rStyle w:val="VerbatimChar"/>
+        </w:rPr>
+        <w:t xml:space="preserve">#&gt;  CRAN (R 3.4.4)                               </w:t>
+      </w:r>
+      <w:r>
+        <w:br w:type="textWrapping"/>
+      </w:r>
+      <w:r>
+        <w:rPr>
+          <w:rStyle w:val="VerbatimChar"/>
+        </w:rPr>
+        <w:t xml:space="preserve">#&gt;  CRAN (R 3.4.1)                               </w:t>
+      </w:r>
+      <w:r>
+        <w:br w:type="textWrapping"/>
+      </w:r>
+      <w:r>
+        <w:rPr>
+          <w:rStyle w:val="VerbatimChar"/>
+        </w:rPr>
+        <w:t xml:space="preserve">#&gt;  CRAN (R 3.5.1)                               </w:t>
+      </w:r>
+      <w:r>
+        <w:br w:type="textWrapping"/>
+      </w:r>
+      <w:r>
+        <w:rPr>
+          <w:rStyle w:val="VerbatimChar"/>
+        </w:rPr>
+        <w:t xml:space="preserve">#&gt;  CRAN (R 3.5.1)                               </w:t>
+      </w:r>
+      <w:r>
+        <w:br w:type="textWrapping"/>
+      </w:r>
+      <w:r>
+        <w:rPr>
+          <w:rStyle w:val="VerbatimChar"/>
+        </w:rPr>
+        <w:t xml:space="preserve">#&gt;  CRAN (R 3.5.0)                               </w:t>
+      </w:r>
+      <w:r>
+        <w:br w:type="textWrapping"/>
+      </w:r>
+      <w:r>
+        <w:rPr>
+          <w:rStyle w:val="VerbatimChar"/>
+        </w:rPr>
+        <w:t xml:space="preserve">#&gt;  CRAN (R 3.5.1)                               </w:t>
+      </w:r>
+      <w:r>
+        <w:br w:type="textWrapping"/>
+      </w:r>
+      <w:r>
+        <w:rPr>
+          <w:rStyle w:val="VerbatimChar"/>
+        </w:rPr>
+        <w:t xml:space="preserve">#&gt;  Github (3wen/legendMap@707f00c)              </w:t>
+      </w:r>
+      <w:r>
+        <w:br w:type="textWrapping"/>
+      </w:r>
+      <w:r>
+        <w:rPr>
+          <w:rStyle w:val="VerbatimChar"/>
+        </w:rPr>
+        <w:t xml:space="preserve">#&gt;  CRAN (R 3.5.1)                               </w:t>
+      </w:r>
+      <w:r>
+        <w:br w:type="textWrapping"/>
+      </w:r>
+      <w:r>
+        <w:rPr>
+          <w:rStyle w:val="VerbatimChar"/>
+        </w:rPr>
+        <w:t xml:space="preserve">#&gt;  CRAN (R 3.5.0)                               </w:t>
+      </w:r>
+      <w:r>
+        <w:br w:type="textWrapping"/>
+      </w:r>
+      <w:r>
+        <w:rPr>
+          <w:rStyle w:val="VerbatimChar"/>
+        </w:rPr>
+        <w:t xml:space="preserve">#&gt;  CRAN (R 3.4.4)                               </w:t>
+      </w:r>
+      <w:r>
+        <w:br w:type="textWrapping"/>
+      </w:r>
+      <w:r>
+        <w:rPr>
+          <w:rStyle w:val="VerbatimChar"/>
+        </w:rPr>
+        <w:t xml:space="preserve">#&gt;  CRAN (R 3.5.1)                               </w:t>
+      </w:r>
+      <w:r>
+        <w:br w:type="textWrapping"/>
+      </w:r>
+      <w:r>
+        <w:rPr>
+          <w:rStyle w:val="VerbatimChar"/>
+        </w:rPr>
+        <w:t xml:space="preserve">#&gt;  CRAN (R 3.5.1)                               </w:t>
+      </w:r>
+      <w:r>
+        <w:br w:type="textWrapping"/>
+      </w:r>
+      <w:r>
+        <w:rPr>
+          <w:rStyle w:val="VerbatimChar"/>
+        </w:rPr>
+        <w:t xml:space="preserve">#&gt;  CRAN (R 3.5.1)                               </w:t>
+      </w:r>
+      <w:r>
+        <w:br w:type="textWrapping"/>
+      </w:r>
+      <w:r>
+        <w:rPr>
+          <w:rStyle w:val="VerbatimChar"/>
+        </w:rPr>
+        <w:t xml:space="preserve">#&gt;  CRAN (R 3.5.1)                               </w:t>
+      </w:r>
+      <w:r>
+        <w:br w:type="textWrapping"/>
+      </w:r>
+      <w:r>
+        <w:rPr>
+          <w:rStyle w:val="VerbatimChar"/>
+        </w:rPr>
+        <w:t xml:space="preserve">#&gt;  CRAN (R 3.5.1)                               </w:t>
+      </w:r>
+      <w:r>
+        <w:br w:type="textWrapping"/>
+      </w:r>
+      <w:r>
+        <w:rPr>
+          <w:rStyle w:val="VerbatimChar"/>
+        </w:rPr>
+        <w:t xml:space="preserve">#&gt;  CRAN (R 3.4.4)                               </w:t>
+      </w:r>
+      <w:r>
+        <w:br w:type="textWrapping"/>
+      </w:r>
+      <w:r>
+        <w:rPr>
+          <w:rStyle w:val="VerbatimChar"/>
+        </w:rPr>
+        <w:t xml:space="preserve">#&gt;  local                                        </w:t>
+      </w:r>
+      <w:r>
+        <w:br w:type="textWrapping"/>
+      </w:r>
+      <w:r>
+        <w:rPr>
+          <w:rStyle w:val="VerbatimChar"/>
+        </w:rPr>
+        <w:t xml:space="preserve">#&gt;  CRAN (R 3.5.1)                               </w:t>
+      </w:r>
+      <w:r>
+        <w:br w:type="textWrapping"/>
+      </w:r>
+      <w:r>
+        <w:rPr>
+          <w:rStyle w:val="VerbatimChar"/>
+        </w:rPr>
+        <w:t xml:space="preserve">#&gt;  CRAN (R 3.4.4)                               </w:t>
+      </w:r>
+      <w:r>
+        <w:br w:type="textWrapping"/>
+      </w:r>
+      <w:r>
+        <w:rPr>
+          <w:rStyle w:val="VerbatimChar"/>
+        </w:rPr>
+        <w:t xml:space="preserve">#&gt;  CRAN (R 3.5.1)                               </w:t>
+      </w:r>
+      <w:r>
+        <w:br w:type="textWrapping"/>
+      </w:r>
+      <w:r>
+        <w:rPr>
+          <w:rStyle w:val="VerbatimChar"/>
+        </w:rPr>
+        <w:t xml:space="preserve">#&gt;  CRAN (R 3.4.4)                               </w:t>
+      </w:r>
+      <w:r>
+        <w:br w:type="textWrapping"/>
+      </w:r>
+      <w:r>
+        <w:rPr>
+          <w:rStyle w:val="VerbatimChar"/>
+        </w:rPr>
+        <w:t xml:space="preserve">#&gt;  CRAN (R 3.5.1)                               </w:t>
+      </w:r>
+      <w:r>
+        <w:br w:type="textWrapping"/>
+      </w:r>
+      <w:r>
+        <w:rPr>
+          <w:rStyle w:val="VerbatimChar"/>
+        </w:rPr>
+        <w:t xml:space="preserve">#&gt;  CRAN (R 3.4.4)                               </w:t>
+      </w:r>
+      <w:r>
+        <w:br w:type="textWrapping"/>
+      </w:r>
+      <w:r>
+        <w:rPr>
+          <w:rStyle w:val="VerbatimChar"/>
+        </w:rPr>
+        <w:t xml:space="preserve">#&gt;  CRAN (R 3.5.0)                               </w:t>
+      </w:r>
+      <w:r>
+        <w:br w:type="textWrapping"/>
+      </w:r>
+      <w:r>
+        <w:rPr>
+          <w:rStyle w:val="VerbatimChar"/>
+        </w:rPr>
+        <w:t xml:space="preserve">#&gt;  CRAN (R 3.5.0)                               </w:t>
+      </w:r>
+      <w:r>
+        <w:br w:type="textWrapping"/>
+      </w:r>
+      <w:r>
+        <w:rPr>
+          <w:rStyle w:val="VerbatimChar"/>
+        </w:rPr>
+        <w:t xml:space="preserve">#&gt;  CRAN (R 3.5.1)                               </w:t>
+      </w:r>
+      <w:r>
+        <w:br w:type="textWrapping"/>
+      </w:r>
+      <w:r>
+        <w:rPr>
+          <w:rStyle w:val="VerbatimChar"/>
+        </w:rPr>
+        <w:t xml:space="preserve">#&gt;  CRAN (R 3.5.1)                               </w:t>
+      </w:r>
+      <w:r>
+        <w:br w:type="textWrapping"/>
+      </w:r>
+      <w:r>
+        <w:rPr>
+          <w:rStyle w:val="VerbatimChar"/>
+        </w:rPr>
+        <w:t xml:space="preserve">#&gt;  local                                        </w:t>
+      </w:r>
+      <w:r>
+        <w:br w:type="textWrapping"/>
+      </w:r>
+      <w:r>
+        <w:rPr>
+          <w:rStyle w:val="VerbatimChar"/>
+        </w:rPr>
+        <w:t xml:space="preserve">#&gt;  CRAN (R 3.5.1)                               </w:t>
+      </w:r>
+      <w:r>
+        <w:br w:type="textWrapping"/>
+      </w:r>
+      <w:r>
+        <w:rPr>
+          <w:rStyle w:val="VerbatimChar"/>
+        </w:rPr>
+        <w:t xml:space="preserve">#&gt;  CRAN (R 3.5.1)                               </w:t>
+      </w:r>
+      <w:r>
+        <w:br w:type="textWrapping"/>
+      </w:r>
+      <w:r>
+        <w:rPr>
+          <w:rStyle w:val="VerbatimChar"/>
+        </w:rPr>
+        <w:t xml:space="preserve">#&gt;  CRAN (R 3.5.0)                               </w:t>
+      </w:r>
+      <w:r>
+        <w:br w:type="textWrapping"/>
+      </w:r>
+      <w:r>
+        <w:rPr>
+          <w:rStyle w:val="VerbatimChar"/>
+        </w:rPr>
+        <w:t xml:space="preserve">#&gt;  CRAN (R 3.5.0)                               </w:t>
+      </w:r>
+      <w:r>
+        <w:br w:type="textWrapping"/>
+      </w:r>
+      <w:r>
+        <w:rPr>
+          <w:rStyle w:val="VerbatimChar"/>
+        </w:rPr>
+        <w:t xml:space="preserve">#&gt;  CRAN (R 3.4.1)                               </w:t>
+      </w:r>
+      <w:r>
+        <w:br w:type="textWrapping"/>
+      </w:r>
+      <w:r>
+        <w:rPr>
+          <w:rStyle w:val="VerbatimChar"/>
+        </w:rPr>
+        <w:t xml:space="preserve">#&gt;  CRAN (R 3.4.4)                               </w:t>
+      </w:r>
+      <w:r>
+        <w:br w:type="textWrapping"/>
+      </w:r>
+      <w:r>
+        <w:rPr>
+          <w:rStyle w:val="VerbatimChar"/>
+        </w:rPr>
+        <w:t xml:space="preserve">#&gt;  CRAN (R 3.5.0)                               </w:t>
+      </w:r>
+      <w:r>
+        <w:br w:type="textWrapping"/>
+      </w:r>
+      <w:r>
+        <w:rPr>
+          <w:rStyle w:val="VerbatimChar"/>
+        </w:rPr>
+        <w:t xml:space="preserve">#&gt;  CRAN (R 3.4.4)                               </w:t>
+      </w:r>
+      <w:r>
+        <w:br w:type="textWrapping"/>
+      </w:r>
+      <w:r>
+        <w:rPr>
+          <w:rStyle w:val="VerbatimChar"/>
+        </w:rPr>
+        <w:t xml:space="preserve">#&gt;  CRAN (R 3.5.0)                               </w:t>
+      </w:r>
+      <w:r>
+        <w:br w:type="textWrapping"/>
+      </w:r>
+      <w:r>
+        <w:rPr>
+          <w:rStyle w:val="VerbatimChar"/>
+        </w:rPr>
+        <w:t xml:space="preserve">#&gt;  CRAN (R 3.4.4)                               </w:t>
+      </w:r>
+      <w:r>
+        <w:br w:type="textWrapping"/>
+      </w:r>
+      <w:r>
+        <w:rPr>
+          <w:rStyle w:val="VerbatimChar"/>
+        </w:rPr>
+        <w:t xml:space="preserve">#&gt;  CRAN (R 3.5.1)                               </w:t>
+      </w:r>
+      <w:r>
+        <w:br w:type="textWrapping"/>
+      </w:r>
+      <w:r>
+        <w:rPr>
+          <w:rStyle w:val="VerbatimChar"/>
+        </w:rPr>
+        <w:t xml:space="preserve">#&gt;  CRAN (R 3.5.1)                               </w:t>
+      </w:r>
+      <w:r>
+        <w:br w:type="textWrapping"/>
+      </w:r>
+      <w:r>
+        <w:rPr>
+          <w:rStyle w:val="VerbatimChar"/>
+        </w:rPr>
+        <w:t xml:space="preserve">#&gt;  CRAN (R 3.5.0)                               </w:t>
+      </w:r>
+      <w:r>
+        <w:br w:type="textWrapping"/>
+      </w:r>
+      <w:r>
+        <w:rPr>
+          <w:rStyle w:val="VerbatimChar"/>
+        </w:rPr>
+        <w:t xml:space="preserve">#&gt;  CRAN (R 3.5.0)                               </w:t>
+      </w:r>
+      <w:r>
+        <w:br w:type="textWrapping"/>
+      </w:r>
+      <w:r>
+        <w:rPr>
+          <w:rStyle w:val="VerbatimChar"/>
+        </w:rPr>
+        <w:t xml:space="preserve">#&gt;  CRAN (R 3.5.0)                               </w:t>
+      </w:r>
+      <w:r>
+        <w:br w:type="textWrapping"/>
+      </w:r>
+      <w:r>
+        <w:rPr>
+          <w:rStyle w:val="VerbatimChar"/>
+        </w:rPr>
+        <w:t xml:space="preserve">#&gt;  CRAN (R 3.5.0)                               </w:t>
+      </w:r>
+      <w:r>
+        <w:br w:type="textWrapping"/>
+      </w:r>
+      <w:r>
+        <w:rPr>
+          <w:rStyle w:val="VerbatimChar"/>
+        </w:rPr>
+        <w:t xml:space="preserve">#&gt;  CRAN (R 3.5.0)                               </w:t>
+      </w:r>
+      <w:r>
+        <w:br w:type="textWrapping"/>
+      </w:r>
+      <w:r>
+        <w:rPr>
+          <w:rStyle w:val="VerbatimChar"/>
+        </w:rPr>
+        <w:t xml:space="preserve">#&gt;  CRAN (R 3.5.1)                               </w:t>
+      </w:r>
+      <w:r>
+        <w:br w:type="textWrapping"/>
+      </w:r>
+      <w:r>
+        <w:rPr>
+          <w:rStyle w:val="VerbatimChar"/>
+        </w:rPr>
+        <w:t xml:space="preserve">#&gt;  CRAN (R 3.5.1)                               </w:t>
+      </w:r>
+      <w:r>
+        <w:br w:type="textWrapping"/>
+      </w:r>
+      <w:r>
+        <w:rPr>
+          <w:rStyle w:val="VerbatimChar"/>
+        </w:rPr>
+        <w:t xml:space="preserve">#&gt;  CRAN (R 3.5.1)                               </w:t>
+      </w:r>
+      <w:r>
+        <w:br w:type="textWrapping"/>
+      </w:r>
+      <w:r>
+        <w:rPr>
+          <w:rStyle w:val="VerbatimChar"/>
+        </w:rPr>
+        <w:t xml:space="preserve">#&gt;  CRAN (R 3.5.1)                               </w:t>
+      </w:r>
+      <w:r>
+        <w:br w:type="textWrapping"/>
+      </w:r>
+      <w:r>
+        <w:rPr>
+          <w:rStyle w:val="VerbatimChar"/>
+        </w:rPr>
+        <w:t xml:space="preserve">#&gt;  CRAN (R 3.4.4)                               </w:t>
+      </w:r>
+      <w:r>
+        <w:br w:type="textWrapping"/>
+      </w:r>
+      <w:r>
+        <w:rPr>
+          <w:rStyle w:val="VerbatimChar"/>
+        </w:rPr>
+        <w:t xml:space="preserve">#&gt;  CRAN (R 3.5.1)                               </w:t>
+      </w:r>
+      <w:r>
+        <w:br w:type="textWrapping"/>
+      </w:r>
+      <w:r>
+        <w:rPr>
+          <w:rStyle w:val="VerbatimChar"/>
+        </w:rPr>
+        <w:t xml:space="preserve">#&gt;  Github (jmcascalheira/ScaledPiecesVB@bd4f585)</w:t>
+      </w:r>
+      <w:r>
+        <w:br w:type="textWrapping"/>
+      </w:r>
+      <w:r>
+        <w:rPr>
+          <w:rStyle w:val="VerbatimChar"/>
+        </w:rPr>
+        <w:t xml:space="preserve">#&gt;  CRAN (R 3.5.1)                               </w:t>
+      </w:r>
+      <w:r>
+        <w:br w:type="textWrapping"/>
+      </w:r>
+      <w:r>
+        <w:rPr>
+          <w:rStyle w:val="VerbatimChar"/>
+        </w:rPr>
+        <w:t xml:space="preserve">#&gt;  CRAN (R 3.4.4)                               </w:t>
+      </w:r>
+      <w:r>
+        <w:br w:type="textWrapping"/>
+      </w:r>
+      <w:r>
+        <w:rPr>
+          <w:rStyle w:val="VerbatimChar"/>
+        </w:rPr>
+        <w:t xml:space="preserve">#&gt;  CRAN (R 3.4.4)                               </w:t>
+      </w:r>
+      <w:r>
+        <w:br w:type="textWrapping"/>
+      </w:r>
+      <w:r>
+        <w:rPr>
+          <w:rStyle w:val="VerbatimChar"/>
+        </w:rPr>
+        <w:t xml:space="preserve">#&gt;  CRAN (R 3.5.1)                               </w:t>
+      </w:r>
+      <w:r>
+        <w:br w:type="textWrapping"/>
+      </w:r>
+      <w:r>
+        <w:rPr>
+          <w:rStyle w:val="VerbatimChar"/>
+        </w:rPr>
+        <w:t xml:space="preserve">#&gt;  CRAN (R 3.5.1)                               </w:t>
+      </w:r>
+      <w:r>
+        <w:br w:type="textWrapping"/>
+      </w:r>
+      <w:r>
+        <w:rPr>
+          <w:rStyle w:val="VerbatimChar"/>
+        </w:rPr>
+        <w:t xml:space="preserve">#&gt;  CRAN (R 3.5.1)                               </w:t>
+      </w:r>
+      <w:r>
+        <w:br w:type="textWrapping"/>
+      </w:r>
+      <w:r>
+        <w:rPr>
+          <w:rStyle w:val="VerbatimChar"/>
+        </w:rPr>
+        <w:t xml:space="preserve">#&gt;  CRAN (R 3.5.1)                               </w:t>
+      </w:r>
+      <w:r>
+        <w:br w:type="textWrapping"/>
+      </w:r>
+      <w:r>
+        <w:rPr>
+          <w:rStyle w:val="VerbatimChar"/>
+        </w:rPr>
+        <w:t xml:space="preserve">#&gt;  CRAN (R 3.5.0)                               </w:t>
+      </w:r>
+      <w:r>
+        <w:br w:type="textWrapping"/>
+      </w:r>
+      <w:r>
+        <w:rPr>
+          <w:rStyle w:val="VerbatimChar"/>
+        </w:rPr>
+        <w:t xml:space="preserve">#&gt;  local                                        </w:t>
+      </w:r>
+      <w:r>
+        <w:br w:type="textWrapping"/>
+      </w:r>
+      <w:r>
+        <w:rPr>
+          <w:rStyle w:val="VerbatimChar"/>
+        </w:rPr>
+        <w:t xml:space="preserve">#&gt;  local                                        </w:t>
+      </w:r>
+      <w:r>
+        <w:br w:type="textWrapping"/>
+      </w:r>
+      <w:r>
+        <w:rPr>
+          <w:rStyle w:val="VerbatimChar"/>
+        </w:rPr>
+        <w:t xml:space="preserve">#&gt;  local                                        </w:t>
+      </w:r>
+      <w:r>
+        <w:br w:type="textWrapping"/>
+      </w:r>
+      <w:r>
+        <w:rPr>
+          <w:rStyle w:val="VerbatimChar"/>
+        </w:rPr>
+        <w:t xml:space="preserve">#&gt;  CRAN (R 3.5.0)                               </w:t>
+      </w:r>
+      <w:r>
+        <w:br w:type="textWrapping"/>
+      </w:r>
+      <w:r>
+        <w:rPr>
+          <w:rStyle w:val="VerbatimChar"/>
+        </w:rPr>
+        <w:t xml:space="preserve">#&gt;  CRAN (R 3.5.0)                               </w:t>
+      </w:r>
+      <w:r>
+        <w:br w:type="textWrapping"/>
+      </w:r>
+      <w:r>
+        <w:rPr>
+          <w:rStyle w:val="VerbatimChar"/>
+        </w:rPr>
+        <w:t xml:space="preserve">#&gt;  CRAN (R 3.4.4)                               </w:t>
+      </w:r>
+      <w:r>
+        <w:br w:type="textWrapping"/>
+      </w:r>
+      <w:r>
+        <w:rPr>
+          <w:rStyle w:val="VerbatimChar"/>
+        </w:rPr>
+        <w:t xml:space="preserve">#&gt;  CRAN (R 3.4.4)                               </w:t>
+      </w:r>
+      <w:r>
+        <w:br w:type="textWrapping"/>
+      </w:r>
+      <w:r>
+        <w:rPr>
+          <w:rStyle w:val="VerbatimChar"/>
+        </w:rPr>
+        <w:t xml:space="preserve">#&gt;  CRAN (R 3.5.1)                               </w:t>
+      </w:r>
+      <w:r>
+        <w:br w:type="textWrapping"/>
+      </w:r>
+      <w:r>
+        <w:rPr>
+          <w:rStyle w:val="VerbatimChar"/>
+        </w:rPr>
+        <w:t xml:space="preserve">#&gt;  CRAN (R 3.4.4)                               </w:t>
+      </w:r>
+      <w:r>
+        <w:br w:type="textWrapping"/>
+      </w:r>
+      <w:r>
+        <w:rPr>
+          <w:rStyle w:val="VerbatimChar"/>
+        </w:rPr>
+        <w:t xml:space="preserve">#&gt;  CRAN (R 3.5.1)                               </w:t>
+      </w:r>
+      <w:r>
+        <w:br w:type="textWrapping"/>
+      </w:r>
+      <w:r>
+        <w:rPr>
+          <w:rStyle w:val="VerbatimChar"/>
+        </w:rPr>
+        <w:t xml:space="preserve">#&gt;  CRAN (R 3.5.0)                               </w:t>
+      </w:r>
+      <w:r>
+        <w:br w:type="textWrapping"/>
+      </w:r>
+      <w:r>
+        <w:rPr>
+          <w:rStyle w:val="VerbatimChar"/>
+        </w:rPr>
+        <w:t xml:space="preserve">#&gt;  CRAN (R 3.5.0)                               </w:t>
+      </w:r>
+      <w:r>
+        <w:br w:type="textWrapping"/>
+      </w:r>
+      <w:r>
+        <w:rPr>
+          <w:rStyle w:val="VerbatimChar"/>
+        </w:rPr>
+        <w:t xml:space="preserve">#&gt;  CRAN (R 3.5.0)                               </w:t>
+      </w:r>
+      <w:r>
+        <w:br w:type="textWrapping"/>
+      </w:r>
+      <w:r>
+        <w:rPr>
+          <w:rStyle w:val="VerbatimChar"/>
+        </w:rPr>
+        <w:t xml:space="preserve">#&gt;  CRAN (R 3.5.0)                               </w:t>
+      </w:r>
+      <w:r>
+        <w:br w:type="textWrapping"/>
+      </w:r>
+      <w:r>
+        <w:rPr>
+          <w:rStyle w:val="VerbatimChar"/>
+        </w:rPr>
+        <w:t xml:space="preserve">#&gt;  CRAN (R 3.5.1)                               </w:t>
+      </w:r>
+      <w:r>
+        <w:br w:type="textWrapping"/>
+      </w:r>
+      <w:r>
+        <w:rPr>
+          <w:rStyle w:val="VerbatimChar"/>
+        </w:rPr>
+        <w:t xml:space="preserve">#&gt;  local                                        </w:t>
+      </w:r>
+      <w:r>
+        <w:br w:type="textWrapping"/>
+      </w:r>
+      <w:r>
+        <w:rPr>
+          <w:rStyle w:val="VerbatimChar"/>
+        </w:rPr>
+        <w:t xml:space="preserve">#&gt;  CRAN (R 3.5.0)                               </w:t>
+      </w:r>
+      <w:r>
+        <w:br w:type="textWrapping"/>
+      </w:r>
+      <w:r>
+        <w:rPr>
+          <w:rStyle w:val="VerbatimChar"/>
+        </w:rPr>
+        <w:t xml:space="preserve">#&gt;  local                                        </w:t>
+      </w:r>
+      <w:r>
+        <w:br w:type="textWrapping"/>
+      </w:r>
+      <w:r>
+        <w:rPr>
+          <w:rStyle w:val="VerbatimChar"/>
+        </w:rPr>
+        <w:t xml:space="preserve">#&gt;  CRAN (R 3.4.4)                               </w:t>
+      </w:r>
+      <w:r>
+        <w:br w:type="textWrapping"/>
+      </w:r>
+      <w:r>
+        <w:rPr>
+          <w:rStyle w:val="VerbatimChar"/>
+        </w:rPr>
+        <w:t xml:space="preserve">#&gt;  CRAN (R 3.4.4)                               </w:t>
+      </w:r>
+      <w:r>
+        <w:br w:type="textWrapping"/>
+      </w:r>
+      <w:r>
+        <w:rPr>
+          <w:rStyle w:val="VerbatimChar"/>
+        </w:rPr>
+        <w:t xml:space="preserve">#&gt;  CRAN (R 3.5.1)                               </w:t>
+      </w:r>
+      <w:r>
+        <w:br w:type="textWrapping"/>
+      </w:r>
+      <w:r>
+        <w:rPr>
+          <w:rStyle w:val="VerbatimChar"/>
+        </w:rPr>
+        <w:t xml:space="preserve">#&gt;  CRAN (R 3.5.0)                               </w:t>
+      </w:r>
+      <w:r>
+        <w:br w:type="textWrapping"/>
+      </w:r>
+      <w:r>
+        <w:rPr>
+          <w:rStyle w:val="VerbatimChar"/>
+        </w:rPr>
+        <w:t xml:space="preserve">#&gt;  CRAN (R 3.5.1)                               </w:t>
+      </w:r>
+      <w:r>
+        <w:br w:type="textWrapping"/>
+      </w:r>
+      <w:r>
+        <w:rPr>
+          <w:rStyle w:val="VerbatimChar"/>
+        </w:rPr>
+        <w:t xml:space="preserve">#&gt;  CRAN (R 3.5.1)                               </w:t>
+      </w:r>
+      <w:r>
+        <w:br w:type="textWrapping"/>
+      </w:r>
+      <w:r>
+        <w:rPr>
+          <w:rStyle w:val="VerbatimChar"/>
+        </w:rPr>
+        <w:t xml:space="preserve">#&gt;  CRAN (R 3.5.1)</w:t>
       </w:r>
     </w:p>
     <w:p>
@@ -15542,7 +16856,7 @@
         <w:rPr>
           <w:rStyle w:val="VerbatimChar"/>
         </w:rPr>
-        <w:t xml:space="preserve">#&gt; Head:     [fed4cbd] 2018-10-04: pre-submission</w:t>
+        <w:t xml:space="preserve">#&gt; Head:     [bd4f585] 2018-10-07: submitted</w:t>
       </w:r>
     </w:p>
     <w:sectPr>

</xml_diff>

<commit_message>
small changes in load.libraries function
</commit_message>
<xml_diff>
--- a/analysis/paper/paper.docx
+++ b/analysis/paper/paper.docx
@@ -14180,7 +14180,7 @@
         <w:pStyle w:val="FirstParagraph"/>
       </w:pPr>
       <w:r>
-        <w:t xml:space="preserve">This report was generated on 2018-12-02 18:19:46 using the following computational environment and dependencies:</w:t>
+        <w:t xml:space="preserve">This report was generated on 2018-12-03 11:27:14 using the following computational environment and dependencies:</w:t>
       </w:r>
     </w:p>
     <w:p>
@@ -14254,7 +14254,7 @@
         <w:rPr>
           <w:rStyle w:val="VerbatimChar"/>
         </w:rPr>
-        <w:t xml:space="preserve">#&gt;  date     2018-12-02                  </w:t>
+        <w:t xml:space="preserve">#&gt;  date     2018-12-03                  </w:t>
       </w:r>
       <w:r>
         <w:br w:type="textWrapping"/>
@@ -16856,7 +16856,7 @@
         <w:rPr>
           <w:rStyle w:val="VerbatimChar"/>
         </w:rPr>
-        <w:t xml:space="preserve">#&gt; Head:     [bd4f585] 2018-10-07: submitted</w:t>
+        <w:t xml:space="preserve">#&gt; Head:     [f419f18] 2018-12-02: first changes after reviews</w:t>
       </w:r>
     </w:p>
     <w:sectPr>

</xml_diff>